<commit_message>
cleaned up fig code
</commit_message>
<xml_diff>
--- a/000_manu/FCR-resubmission/Reviewer-comments-responses-v2.docx
+++ b/000_manu/FCR-resubmission/Reviewer-comments-responses-v2.docx
@@ -219,7 +219,25 @@
           <w:szCs w:val="24"/>
           <w:shd w:val="clear" w:color="auto" w:fill="FFFFFF"/>
         </w:rPr>
-        <w:t xml:space="preserve"> the conclusion does not change, only the magnitude. This lends confidence our results are robust.</w:t>
+        <w:t xml:space="preserve"> the conclusion does not change, only the magnitude</w:t>
+      </w:r>
+      <w:r>
+        <w:rPr>
+          <w:rFonts w:ascii="Times New Roman" w:hAnsi="Times New Roman" w:cs="Times New Roman"/>
+          <w:sz w:val="24"/>
+          <w:szCs w:val="24"/>
+          <w:shd w:val="clear" w:color="auto" w:fill="FFFFFF"/>
+        </w:rPr>
+        <w:t xml:space="preserve"> of the difference</w:t>
+      </w:r>
+      <w:r>
+        <w:rPr>
+          <w:rFonts w:ascii="Times New Roman" w:hAnsi="Times New Roman" w:cs="Times New Roman"/>
+          <w:sz w:val="24"/>
+          <w:szCs w:val="24"/>
+          <w:shd w:val="clear" w:color="auto" w:fill="FFFFFF"/>
+        </w:rPr>
+        <w:t>. This lends confidence our results are robust.</w:t>
       </w:r>
       <w:r>
         <w:rPr>
@@ -287,7 +305,43 @@
           <w:szCs w:val="24"/>
           <w:shd w:val="clear" w:color="auto" w:fill="FFFFFF"/>
         </w:rPr>
-        <w:t xml:space="preserve">Indeed, there is not a significant difference in total root biomass, only the way it is distributed in the soil. We added text to clarify that. </w:t>
+        <w:t xml:space="preserve">Indeed, there is </w:t>
+      </w:r>
+      <w:r>
+        <w:rPr>
+          <w:rFonts w:ascii="Times New Roman" w:hAnsi="Times New Roman" w:cs="Times New Roman"/>
+          <w:sz w:val="24"/>
+          <w:szCs w:val="24"/>
+          <w:shd w:val="clear" w:color="auto" w:fill="FFFFFF"/>
+        </w:rPr>
+        <w:t xml:space="preserve">not conclusive evidence there is a </w:t>
+      </w:r>
+      <w:r>
+        <w:rPr>
+          <w:rFonts w:ascii="Times New Roman" w:hAnsi="Times New Roman" w:cs="Times New Roman"/>
+          <w:sz w:val="24"/>
+          <w:szCs w:val="24"/>
+          <w:shd w:val="clear" w:color="auto" w:fill="FFFFFF"/>
+        </w:rPr>
+        <w:t>difference in total root biomass</w:t>
+      </w:r>
+      <w:r>
+        <w:rPr>
+          <w:rFonts w:ascii="Times New Roman" w:hAnsi="Times New Roman" w:cs="Times New Roman"/>
+          <w:sz w:val="24"/>
+          <w:szCs w:val="24"/>
+          <w:shd w:val="clear" w:color="auto" w:fill="FFFFFF"/>
+        </w:rPr>
+        <w:t xml:space="preserve"> based on our data</w:t>
+      </w:r>
+      <w:r>
+        <w:rPr>
+          <w:rFonts w:ascii="Times New Roman" w:hAnsi="Times New Roman" w:cs="Times New Roman"/>
+          <w:sz w:val="24"/>
+          <w:szCs w:val="24"/>
+          <w:shd w:val="clear" w:color="auto" w:fill="FFFFFF"/>
+        </w:rPr>
+        <w:t xml:space="preserve">, only the way it is distributed in the soil. We added text to clarify that. </w:t>
       </w:r>
       <w:r>
         <w:rPr>
@@ -334,7 +388,16 @@
           <w:szCs w:val="24"/>
           <w:shd w:val="clear" w:color="auto" w:fill="FFFFFF"/>
         </w:rPr>
-        <w:t xml:space="preserve">Again the reviewer is correct – by using the ‘extreme assumptions’ ranges we address this issue. The differences at the deeper soil depths were sensitive to the assumed decomposition, so we do not claim differences in the root production at those depths (&gt;15 cm). </w:t>
+        <w:t>By</w:t>
+      </w:r>
+      <w:r>
+        <w:rPr>
+          <w:rFonts w:ascii="Times New Roman" w:hAnsi="Times New Roman" w:cs="Times New Roman"/>
+          <w:sz w:val="24"/>
+          <w:szCs w:val="24"/>
+          <w:shd w:val="clear" w:color="auto" w:fill="FFFFFF"/>
+        </w:rPr>
+        <w:t xml:space="preserve"> using the ‘extreme assumptions’ ranges we address this issue. The differences at the deeper soil depths were sensitive to the assumed decomposition, so we do not claim differences in the root production at those depths (&gt;15 cm). </w:t>
       </w:r>
     </w:p>
     <w:p>
@@ -362,6 +425,9 @@
       <w:pPr>
         <w:rPr>
           <w:rFonts w:ascii="Times New Roman" w:hAnsi="Times New Roman" w:cs="Times New Roman"/>
+          <w:i/>
+          <w:iCs/>
+          <w:color w:val="808080" w:themeColor="background1" w:themeShade="80"/>
           <w:sz w:val="24"/>
           <w:szCs w:val="24"/>
           <w:shd w:val="clear" w:color="auto" w:fill="FFFFFF"/>
@@ -392,33 +458,33 @@
           <w:szCs w:val="24"/>
           <w:shd w:val="clear" w:color="auto" w:fill="FFFFFF"/>
         </w:rPr>
-        <w:t>We note that the coefficients of variation of the measurements showed no pattern with regards to depth, so taking more subsamples in each plot may not have reduced the variation at lower depths, and therefore may not have resulted in more statistical power</w:t>
-      </w:r>
-      <w:r>
-        <w:rPr>
-          <w:rFonts w:ascii="Times New Roman" w:hAnsi="Times New Roman" w:cs="Times New Roman"/>
-          <w:sz w:val="24"/>
-          <w:szCs w:val="24"/>
-          <w:shd w:val="clear" w:color="auto" w:fill="FFFFFF"/>
-        </w:rPr>
-        <w:t xml:space="preserve"> – it’s difficult to say</w:t>
-      </w:r>
-      <w:r>
-        <w:rPr>
-          <w:rFonts w:ascii="Times New Roman" w:hAnsi="Times New Roman" w:cs="Times New Roman"/>
-          <w:sz w:val="24"/>
-          <w:szCs w:val="24"/>
-          <w:shd w:val="clear" w:color="auto" w:fill="FFFFFF"/>
-        </w:rPr>
-        <w:t>.</w:t>
+        <w:t>We note that the coefficients of variation of the measurements showed no pattern with regards to depth, so taking more subsamples in each plot may not have reduced the variation at lower depths, and therefore may not have resulted in more statistical power – it’s difficult to say.</w:t>
+      </w:r>
+      <w:r>
+        <w:rPr>
+          <w:rFonts w:ascii="Times New Roman" w:hAnsi="Times New Roman" w:cs="Times New Roman"/>
+          <w:i/>
+          <w:iCs/>
+          <w:sz w:val="24"/>
+          <w:szCs w:val="24"/>
+        </w:rPr>
+        <w:t xml:space="preserve"> </w:t>
+      </w:r>
+      <w:r>
+        <w:rPr>
+          <w:rFonts w:ascii="Times New Roman" w:hAnsi="Times New Roman" w:cs="Times New Roman"/>
+          <w:i/>
+          <w:iCs/>
+          <w:sz w:val="24"/>
+          <w:szCs w:val="24"/>
+        </w:rPr>
+        <w:br/>
       </w:r>
     </w:p>
     <w:p>
       <w:pPr>
         <w:rPr>
           <w:rFonts w:ascii="Times New Roman" w:hAnsi="Times New Roman" w:cs="Times New Roman"/>
-          <w:i/>
-          <w:iCs/>
           <w:color w:val="808080" w:themeColor="background1" w:themeShade="80"/>
           <w:sz w:val="24"/>
           <w:szCs w:val="24"/>
@@ -427,47 +493,18 @@
       </w:pPr>
       <w:r>
         <w:rPr>
-          <w:rFonts w:ascii="Arial" w:hAnsi="Arial" w:cs="Arial"/>
-          <w:i/>
-          <w:iCs/>
-          <w:color w:val="222222"/>
-          <w:sz w:val="20"/>
-          <w:szCs w:val="20"/>
-          <w:shd w:val="clear" w:color="auto" w:fill="FFFFFF"/>
-        </w:rPr>
-        <w:t xml:space="preserve">Nichols, Virginia A., Raziel A. Ordóñez, Emily E. Wright, Michael J. Castellano, Matt Liebman, Jerry L. Hatfield, Matt Helmers, and Sotirios V. </w:t>
-      </w:r>
-      <w:proofErr w:type="spellStart"/>
-      <w:r>
-        <w:rPr>
-          <w:rFonts w:ascii="Arial" w:hAnsi="Arial" w:cs="Arial"/>
-          <w:i/>
-          <w:iCs/>
-          <w:color w:val="222222"/>
-          <w:sz w:val="20"/>
-          <w:szCs w:val="20"/>
-          <w:shd w:val="clear" w:color="auto" w:fill="FFFFFF"/>
-        </w:rPr>
-        <w:t>Archontoulis</w:t>
-      </w:r>
-      <w:proofErr w:type="spellEnd"/>
-      <w:r>
-        <w:rPr>
-          <w:rFonts w:ascii="Arial" w:hAnsi="Arial" w:cs="Arial"/>
-          <w:i/>
-          <w:iCs/>
-          <w:color w:val="222222"/>
-          <w:sz w:val="20"/>
-          <w:szCs w:val="20"/>
-          <w:shd w:val="clear" w:color="auto" w:fill="FFFFFF"/>
-        </w:rPr>
-        <w:t>. "Maize root distributions strongly associated with water tables in Iowa, USA." Plant and Soil 444 (2019): 225-238.</w:t>
-      </w:r>
-      <w:r>
-        <w:rPr>
-          <w:rFonts w:ascii="Times New Roman" w:hAnsi="Times New Roman" w:cs="Times New Roman"/>
-          <w:i/>
-          <w:iCs/>
+          <w:rFonts w:ascii="Times New Roman" w:hAnsi="Times New Roman" w:cs="Times New Roman"/>
+          <w:color w:val="808080" w:themeColor="background1" w:themeShade="80"/>
+          <w:sz w:val="24"/>
+          <w:szCs w:val="24"/>
+          <w:shd w:val="clear" w:color="auto" w:fill="FFFFFF"/>
+        </w:rPr>
+        <w:t>6. Authors suggest the complex system is more resilient to extreme weather events which increases yield. The authors provide broad characterization of the average weather conditions for the measured years (hot vs cold and wet vs. dry). It would be nice to include some measure of the extreme weather events from those years (heavy rainfall, heat waves, droughts, frost, etc.) as these events and their timing may contribute to differences in yield.</w:t>
+      </w:r>
+      <w:r>
+        <w:rPr>
+          <w:rFonts w:ascii="Times New Roman" w:hAnsi="Times New Roman" w:cs="Times New Roman"/>
+          <w:color w:val="808080" w:themeColor="background1" w:themeShade="80"/>
           <w:sz w:val="24"/>
           <w:szCs w:val="24"/>
         </w:rPr>
@@ -487,36 +524,6 @@
       <w:r>
         <w:rPr>
           <w:rFonts w:ascii="Times New Roman" w:hAnsi="Times New Roman" w:cs="Times New Roman"/>
-          <w:color w:val="808080" w:themeColor="background1" w:themeShade="80"/>
-          <w:sz w:val="24"/>
-          <w:szCs w:val="24"/>
-          <w:shd w:val="clear" w:color="auto" w:fill="FFFFFF"/>
-        </w:rPr>
-        <w:t>6. Authors suggest the complex system is more resilient to extreme weather events which increases yield. The authors provide broad characterization of the average weather conditions for the measured years (hot vs cold and wet vs. dry). It would be nice to include some measure of the extreme weather events from those years (heavy rainfall, heat waves, droughts, frost, etc.) as these events and their timing may contribute to differences in yield.</w:t>
-      </w:r>
-      <w:r>
-        <w:rPr>
-          <w:rFonts w:ascii="Times New Roman" w:hAnsi="Times New Roman" w:cs="Times New Roman"/>
-          <w:color w:val="808080" w:themeColor="background1" w:themeShade="80"/>
-          <w:sz w:val="24"/>
-          <w:szCs w:val="24"/>
-        </w:rPr>
-        <w:br/>
-      </w:r>
-    </w:p>
-    <w:p>
-      <w:pPr>
-        <w:rPr>
-          <w:rFonts w:ascii="Times New Roman" w:hAnsi="Times New Roman" w:cs="Times New Roman"/>
-          <w:color w:val="808080" w:themeColor="background1" w:themeShade="80"/>
-          <w:sz w:val="24"/>
-          <w:szCs w:val="24"/>
-          <w:shd w:val="clear" w:color="auto" w:fill="FFFFFF"/>
-        </w:rPr>
-      </w:pPr>
-      <w:r>
-        <w:rPr>
-          <w:rFonts w:ascii="Times New Roman" w:hAnsi="Times New Roman" w:cs="Times New Roman"/>
           <w:sz w:val="24"/>
           <w:szCs w:val="24"/>
           <w:shd w:val="clear" w:color="auto" w:fill="FFFFFF"/>
@@ -557,7 +564,52 @@
           <w:szCs w:val="24"/>
           <w:shd w:val="clear" w:color="auto" w:fill="FFFFFF"/>
         </w:rPr>
-        <w:t xml:space="preserve"> and many </w:t>
+        <w:t xml:space="preserve"> and many do not impact fields uniformly (e.g. hail, extreme wind). It was therefore difficult to quantify</w:t>
+      </w:r>
+      <w:r>
+        <w:rPr>
+          <w:rFonts w:ascii="Times New Roman" w:hAnsi="Times New Roman" w:cs="Times New Roman"/>
+          <w:sz w:val="24"/>
+          <w:szCs w:val="24"/>
+          <w:shd w:val="clear" w:color="auto" w:fill="FFFFFF"/>
+        </w:rPr>
+        <w:t xml:space="preserve"> how ‘favorable’ </w:t>
+      </w:r>
+      <w:r>
+        <w:rPr>
+          <w:rFonts w:ascii="Times New Roman" w:hAnsi="Times New Roman" w:cs="Times New Roman"/>
+          <w:sz w:val="24"/>
+          <w:szCs w:val="24"/>
+          <w:shd w:val="clear" w:color="auto" w:fill="FFFFFF"/>
+        </w:rPr>
+        <w:t xml:space="preserve">or ‘unfavorable’ </w:t>
+      </w:r>
+      <w:r>
+        <w:rPr>
+          <w:rFonts w:ascii="Times New Roman" w:hAnsi="Times New Roman" w:cs="Times New Roman"/>
+          <w:sz w:val="24"/>
+          <w:szCs w:val="24"/>
+          <w:shd w:val="clear" w:color="auto" w:fill="FFFFFF"/>
+        </w:rPr>
+        <w:t>a given year was</w:t>
+      </w:r>
+      <w:r>
+        <w:rPr>
+          <w:rFonts w:ascii="Times New Roman" w:hAnsi="Times New Roman" w:cs="Times New Roman"/>
+          <w:sz w:val="24"/>
+          <w:szCs w:val="24"/>
+          <w:shd w:val="clear" w:color="auto" w:fill="FFFFFF"/>
+        </w:rPr>
+        <w:t xml:space="preserve"> without coupling the study with a crop model that can express drought, heat, or excess water stress in a quantitative way. We </w:t>
+      </w:r>
+      <w:r>
+        <w:rPr>
+          <w:rFonts w:ascii="Times New Roman" w:hAnsi="Times New Roman" w:cs="Times New Roman"/>
+          <w:sz w:val="24"/>
+          <w:szCs w:val="24"/>
+          <w:shd w:val="clear" w:color="auto" w:fill="FFFFFF"/>
+        </w:rPr>
+        <w:t xml:space="preserve">softened our </w:t>
       </w:r>
       <w:r>
         <w:rPr>
@@ -567,43 +619,7 @@
           <w:shd w:val="clear" w:color="auto" w:fill="FFFFFF"/>
         </w:rPr>
         <w:lastRenderedPageBreak/>
-        <w:t xml:space="preserve">do not impact fields uniformly (e.g. hail, extreme wind). It was </w:t>
-      </w:r>
-      <w:r>
-        <w:rPr>
-          <w:rFonts w:ascii="Times New Roman" w:hAnsi="Times New Roman" w:cs="Times New Roman"/>
-          <w:sz w:val="24"/>
-          <w:szCs w:val="24"/>
-          <w:shd w:val="clear" w:color="auto" w:fill="FFFFFF"/>
-        </w:rPr>
-        <w:t>therefore difficult to quantify</w:t>
-      </w:r>
-      <w:r>
-        <w:rPr>
-          <w:rFonts w:ascii="Times New Roman" w:hAnsi="Times New Roman" w:cs="Times New Roman"/>
-          <w:sz w:val="24"/>
-          <w:szCs w:val="24"/>
-          <w:shd w:val="clear" w:color="auto" w:fill="FFFFFF"/>
-        </w:rPr>
-        <w:t xml:space="preserve"> how ‘favorable’ a given year was</w:t>
-      </w:r>
-      <w:r>
-        <w:rPr>
-          <w:rFonts w:ascii="Times New Roman" w:hAnsi="Times New Roman" w:cs="Times New Roman"/>
-          <w:sz w:val="24"/>
-          <w:szCs w:val="24"/>
-          <w:shd w:val="clear" w:color="auto" w:fill="FFFFFF"/>
-        </w:rPr>
-        <w:t xml:space="preserve"> without coupling the study with a crop model that can express drought, heat, or excess water stress in a quantitative way. We </w:t>
-      </w:r>
-      <w:r>
-        <w:rPr>
-          <w:rFonts w:ascii="Times New Roman" w:hAnsi="Times New Roman" w:cs="Times New Roman"/>
-          <w:sz w:val="24"/>
-          <w:szCs w:val="24"/>
-          <w:shd w:val="clear" w:color="auto" w:fill="FFFFFF"/>
-        </w:rPr>
-        <w:t xml:space="preserve">softened our language to avoid suggesting extended crop rotations can buffer against all types of extreme events. </w:t>
+        <w:t xml:space="preserve">language to avoid suggesting extended crop rotations can buffer against all types of extreme events. </w:t>
       </w:r>
     </w:p>
     <w:p>
@@ -709,6 +725,7 @@
       <w:r>
         <w:rPr>
           <w:rFonts w:ascii="Times New Roman" w:hAnsi="Times New Roman" w:cs="Times New Roman"/>
+          <w:color w:val="FF0000"/>
           <w:sz w:val="24"/>
           <w:szCs w:val="24"/>
           <w:shd w:val="clear" w:color="auto" w:fill="FFFFFF"/>
@@ -718,6 +735,7 @@
       <w:r>
         <w:rPr>
           <w:rFonts w:ascii="Times New Roman" w:hAnsi="Times New Roman" w:cs="Times New Roman"/>
+          <w:color w:val="FF0000"/>
           <w:sz w:val="24"/>
           <w:szCs w:val="24"/>
           <w:shd w:val="clear" w:color="auto" w:fill="FFFFFF"/>
@@ -845,8 +863,18 @@
           <w:szCs w:val="24"/>
           <w:shd w:val="clear" w:color="auto" w:fill="FFFFFF"/>
         </w:rPr>
+        <w:t xml:space="preserve">5. Inorganic N is highly mobile in soils, and increased wetness/soil moisture may result in more leaching and less N taken up by the plant in the simple system versus the complex system which </w:t>
+      </w:r>
+      <w:r>
+        <w:rPr>
+          <w:rFonts w:ascii="Times New Roman" w:hAnsi="Times New Roman" w:cs="Times New Roman"/>
+          <w:color w:val="808080" w:themeColor="background1" w:themeShade="80"/>
+          <w:sz w:val="24"/>
+          <w:szCs w:val="24"/>
+          <w:shd w:val="clear" w:color="auto" w:fill="FFFFFF"/>
+        </w:rPr>
         <w:lastRenderedPageBreak/>
-        <w:t>5. Inorganic N is highly mobile in soils, and increased wetness/soil moisture may result in more leaching and less N taken up by the plant in the simple system versus the complex system which has more sustained release through the organic N source (manure).</w:t>
+        <w:t>has more sustained release through the organic N source (manure).</w:t>
       </w:r>
       <w:r>
         <w:rPr>
@@ -1327,45 +1355,45 @@
           <w:szCs w:val="24"/>
           <w:shd w:val="clear" w:color="auto" w:fill="FFFFFF"/>
         </w:rPr>
+        <w:t>manuscript should address only the particular four-course rotation system that</w:t>
+      </w:r>
+      <w:r>
+        <w:rPr>
+          <w:rFonts w:ascii="Times New Roman" w:hAnsi="Times New Roman" w:cs="Times New Roman"/>
+          <w:color w:val="808080" w:themeColor="background1" w:themeShade="80"/>
+          <w:sz w:val="24"/>
+          <w:szCs w:val="24"/>
+        </w:rPr>
+        <w:br/>
+      </w:r>
+      <w:r>
+        <w:rPr>
+          <w:rFonts w:ascii="Times New Roman" w:hAnsi="Times New Roman" w:cs="Times New Roman"/>
+          <w:color w:val="808080" w:themeColor="background1" w:themeShade="80"/>
+          <w:sz w:val="24"/>
+          <w:szCs w:val="24"/>
+          <w:shd w:val="clear" w:color="auto" w:fill="FFFFFF"/>
+        </w:rPr>
+        <w:t>was studied and not extrapolate the results to other, undefined, 'complex' rotations.</w:t>
+      </w:r>
+      <w:r>
+        <w:rPr>
+          <w:rFonts w:ascii="Times New Roman" w:hAnsi="Times New Roman" w:cs="Times New Roman"/>
+          <w:color w:val="808080" w:themeColor="background1" w:themeShade="80"/>
+          <w:sz w:val="24"/>
+          <w:szCs w:val="24"/>
+        </w:rPr>
+        <w:br/>
+      </w:r>
+      <w:r>
+        <w:rPr>
+          <w:rFonts w:ascii="Times New Roman" w:hAnsi="Times New Roman" w:cs="Times New Roman"/>
+          <w:color w:val="808080" w:themeColor="background1" w:themeShade="80"/>
+          <w:sz w:val="24"/>
+          <w:szCs w:val="24"/>
+          <w:shd w:val="clear" w:color="auto" w:fill="FFFFFF"/>
+        </w:rPr>
         <w:lastRenderedPageBreak/>
-        <w:t>manuscript should address only the particular four-course rotation system that</w:t>
-      </w:r>
-      <w:r>
-        <w:rPr>
-          <w:rFonts w:ascii="Times New Roman" w:hAnsi="Times New Roman" w:cs="Times New Roman"/>
-          <w:color w:val="808080" w:themeColor="background1" w:themeShade="80"/>
-          <w:sz w:val="24"/>
-          <w:szCs w:val="24"/>
-        </w:rPr>
-        <w:br/>
-      </w:r>
-      <w:r>
-        <w:rPr>
-          <w:rFonts w:ascii="Times New Roman" w:hAnsi="Times New Roman" w:cs="Times New Roman"/>
-          <w:color w:val="808080" w:themeColor="background1" w:themeShade="80"/>
-          <w:sz w:val="24"/>
-          <w:szCs w:val="24"/>
-          <w:shd w:val="clear" w:color="auto" w:fill="FFFFFF"/>
-        </w:rPr>
-        <w:t>was studied and not extrapolate the results to other, undefined, 'complex' rotations.</w:t>
-      </w:r>
-      <w:r>
-        <w:rPr>
-          <w:rFonts w:ascii="Times New Roman" w:hAnsi="Times New Roman" w:cs="Times New Roman"/>
-          <w:color w:val="808080" w:themeColor="background1" w:themeShade="80"/>
-          <w:sz w:val="24"/>
-          <w:szCs w:val="24"/>
-        </w:rPr>
-        <w:br/>
-      </w:r>
-      <w:r>
-        <w:rPr>
-          <w:rFonts w:ascii="Times New Roman" w:hAnsi="Times New Roman" w:cs="Times New Roman"/>
-          <w:color w:val="808080" w:themeColor="background1" w:themeShade="80"/>
-          <w:sz w:val="24"/>
-          <w:szCs w:val="24"/>
-          <w:shd w:val="clear" w:color="auto" w:fill="FFFFFF"/>
-        </w:rPr>
         <w:t>This applies strongly to references to papers where it is not clear if the complex</w:t>
       </w:r>
       <w:r>
@@ -2065,44 +2093,44 @@
           <w:szCs w:val="24"/>
           <w:shd w:val="clear" w:color="auto" w:fill="FFFFFF"/>
         </w:rPr>
+        <w:t>Report the statistical significance of the higher yield, rooting depth, root biomass and</w:t>
+      </w:r>
+      <w:r>
+        <w:rPr>
+          <w:rFonts w:ascii="Times New Roman" w:hAnsi="Times New Roman" w:cs="Times New Roman"/>
+          <w:color w:val="808080" w:themeColor="background1" w:themeShade="80"/>
+          <w:sz w:val="24"/>
+          <w:szCs w:val="24"/>
+        </w:rPr>
+        <w:br/>
+      </w:r>
+      <w:r>
+        <w:rPr>
+          <w:rFonts w:ascii="Times New Roman" w:hAnsi="Times New Roman" w:cs="Times New Roman"/>
+          <w:color w:val="808080" w:themeColor="background1" w:themeShade="80"/>
+          <w:sz w:val="24"/>
+          <w:szCs w:val="24"/>
+          <w:shd w:val="clear" w:color="auto" w:fill="FFFFFF"/>
+        </w:rPr>
+        <w:t>penetration resistance in the Abstract and Highlights.</w:t>
+      </w:r>
+      <w:r>
+        <w:rPr>
+          <w:rFonts w:ascii="Times New Roman" w:hAnsi="Times New Roman" w:cs="Times New Roman"/>
+          <w:color w:val="808080" w:themeColor="background1" w:themeShade="80"/>
+          <w:sz w:val="24"/>
+          <w:szCs w:val="24"/>
+        </w:rPr>
+        <w:br/>
+      </w:r>
+      <w:r>
+        <w:rPr>
+          <w:rFonts w:ascii="Times New Roman" w:hAnsi="Times New Roman" w:cs="Times New Roman"/>
+          <w:color w:val="808080" w:themeColor="background1" w:themeShade="80"/>
+          <w:sz w:val="24"/>
+          <w:szCs w:val="24"/>
+        </w:rPr>
         <w:lastRenderedPageBreak/>
-        <w:t>Report the statistical significance of the higher yield, rooting depth, root biomass and</w:t>
-      </w:r>
-      <w:r>
-        <w:rPr>
-          <w:rFonts w:ascii="Times New Roman" w:hAnsi="Times New Roman" w:cs="Times New Roman"/>
-          <w:color w:val="808080" w:themeColor="background1" w:themeShade="80"/>
-          <w:sz w:val="24"/>
-          <w:szCs w:val="24"/>
-        </w:rPr>
-        <w:br/>
-      </w:r>
-      <w:r>
-        <w:rPr>
-          <w:rFonts w:ascii="Times New Roman" w:hAnsi="Times New Roman" w:cs="Times New Roman"/>
-          <w:color w:val="808080" w:themeColor="background1" w:themeShade="80"/>
-          <w:sz w:val="24"/>
-          <w:szCs w:val="24"/>
-          <w:shd w:val="clear" w:color="auto" w:fill="FFFFFF"/>
-        </w:rPr>
-        <w:t>penetration resistance in the Abstract and Highlights.</w:t>
-      </w:r>
-      <w:r>
-        <w:rPr>
-          <w:rFonts w:ascii="Times New Roman" w:hAnsi="Times New Roman" w:cs="Times New Roman"/>
-          <w:color w:val="808080" w:themeColor="background1" w:themeShade="80"/>
-          <w:sz w:val="24"/>
-          <w:szCs w:val="24"/>
-        </w:rPr>
-        <w:br/>
-      </w:r>
-      <w:r>
-        <w:rPr>
-          <w:rFonts w:ascii="Times New Roman" w:hAnsi="Times New Roman" w:cs="Times New Roman"/>
-          <w:color w:val="808080" w:themeColor="background1" w:themeShade="80"/>
-          <w:sz w:val="24"/>
-          <w:szCs w:val="24"/>
-        </w:rPr>
         <w:br/>
       </w:r>
       <w:r>

</xml_diff>

<commit_message>
new pink and soil temp fig
</commit_message>
<xml_diff>
--- a/000_manu/FCR-resubmission/Reviewer-comments-responses-v2.docx
+++ b/000_manu/FCR-resubmission/Reviewer-comments-responses-v2.docx
@@ -671,16 +671,43 @@
           <w:szCs w:val="24"/>
           <w:shd w:val="clear" w:color="auto" w:fill="FFFFFF"/>
         </w:rPr>
-        <w:t>This is good point</w:t>
-      </w:r>
-      <w:r>
-        <w:rPr>
-          <w:rFonts w:ascii="Times New Roman" w:hAnsi="Times New Roman" w:cs="Times New Roman"/>
-          <w:sz w:val="24"/>
-          <w:szCs w:val="24"/>
-          <w:shd w:val="clear" w:color="auto" w:fill="FFFFFF"/>
-        </w:rPr>
-        <w:t xml:space="preserve">. We added text and additional data demonstrating these patterns in a year with a significant difference in yield to address this concern. </w:t>
+        <w:t xml:space="preserve">This is </w:t>
+      </w:r>
+      <w:r>
+        <w:rPr>
+          <w:rFonts w:ascii="Times New Roman" w:hAnsi="Times New Roman" w:cs="Times New Roman"/>
+          <w:sz w:val="24"/>
+          <w:szCs w:val="24"/>
+          <w:shd w:val="clear" w:color="auto" w:fill="FFFFFF"/>
+        </w:rPr>
+        <w:t xml:space="preserve">a very </w:t>
+      </w:r>
+      <w:r>
+        <w:rPr>
+          <w:rFonts w:ascii="Times New Roman" w:hAnsi="Times New Roman" w:cs="Times New Roman"/>
+          <w:sz w:val="24"/>
+          <w:szCs w:val="24"/>
+          <w:shd w:val="clear" w:color="auto" w:fill="FFFFFF"/>
+        </w:rPr>
+        <w:t>good point</w:t>
+      </w:r>
+      <w:r>
+        <w:rPr>
+          <w:rFonts w:ascii="Times New Roman" w:hAnsi="Times New Roman" w:cs="Times New Roman"/>
+          <w:sz w:val="24"/>
+          <w:szCs w:val="24"/>
+          <w:shd w:val="clear" w:color="auto" w:fill="FFFFFF"/>
+        </w:rPr>
+        <w:t xml:space="preserve"> - w</w:t>
+      </w:r>
+      <w:r>
+        <w:rPr>
+          <w:rFonts w:ascii="Times New Roman" w:hAnsi="Times New Roman" w:cs="Times New Roman"/>
+          <w:sz w:val="24"/>
+          <w:szCs w:val="24"/>
+          <w:shd w:val="clear" w:color="auto" w:fill="FFFFFF"/>
+        </w:rPr>
+        <w:t xml:space="preserve">e added text and additional data demonstrating these patterns in a year with a significant difference in yield to address this concern. </w:t>
       </w:r>
       <w:r>
         <w:rPr>
@@ -720,6 +747,7 @@
           <w:color w:val="808080" w:themeColor="background1" w:themeShade="80"/>
           <w:sz w:val="24"/>
           <w:szCs w:val="24"/>
+          <w:shd w:val="clear" w:color="auto" w:fill="FFFFFF"/>
         </w:rPr>
       </w:pPr>
       <w:r>
@@ -789,25 +817,144 @@
         </w:rPr>
         <w:t>1. Degradation of the alfalfa root biomass will impact N and P availability and likely influences rooting. In addition, the weather conditions will influence microbial activity and litter decomposition rates.</w:t>
       </w:r>
-      <w:r>
-        <w:rPr>
-          <w:rFonts w:ascii="Times New Roman" w:hAnsi="Times New Roman" w:cs="Times New Roman"/>
-          <w:color w:val="808080" w:themeColor="background1" w:themeShade="80"/>
-          <w:sz w:val="24"/>
-          <w:szCs w:val="24"/>
-        </w:rPr>
-        <w:br/>
-      </w:r>
-      <w:r>
-        <w:rPr>
-          <w:rFonts w:ascii="Times New Roman" w:hAnsi="Times New Roman" w:cs="Times New Roman"/>
-          <w:color w:val="808080" w:themeColor="background1" w:themeShade="80"/>
-          <w:sz w:val="24"/>
-          <w:szCs w:val="24"/>
-          <w:shd w:val="clear" w:color="auto" w:fill="FFFFFF"/>
-        </w:rPr>
-        <w:t>2. In table 3, it's unclear how the timing of maize growth advantage is determined/calculated. Also, are the p-value based significances comparing values (ratios and timing) between years? I was confused by how p values were determined for this table.</w:t>
-      </w:r>
+    </w:p>
+    <w:p>
+      <w:pPr>
+        <w:rPr>
+          <w:rFonts w:ascii="Times New Roman" w:hAnsi="Times New Roman" w:cs="Times New Roman"/>
+          <w:color w:val="808080" w:themeColor="background1" w:themeShade="80"/>
+          <w:sz w:val="24"/>
+          <w:szCs w:val="24"/>
+          <w:shd w:val="clear" w:color="auto" w:fill="FFFFFF"/>
+        </w:rPr>
+      </w:pPr>
+      <w:r>
+        <w:rPr>
+          <w:rFonts w:ascii="Times New Roman" w:hAnsi="Times New Roman" w:cs="Times New Roman"/>
+          <w:color w:val="808080" w:themeColor="background1" w:themeShade="80"/>
+          <w:sz w:val="24"/>
+          <w:szCs w:val="24"/>
+        </w:rPr>
+        <w:br/>
+      </w:r>
+      <w:r>
+        <w:rPr>
+          <w:rFonts w:ascii="Times New Roman" w:hAnsi="Times New Roman" w:cs="Times New Roman"/>
+          <w:color w:val="808080" w:themeColor="background1" w:themeShade="80"/>
+          <w:sz w:val="24"/>
+          <w:szCs w:val="24"/>
+          <w:shd w:val="clear" w:color="auto" w:fill="FFFFFF"/>
+        </w:rPr>
+        <w:t xml:space="preserve">2. In table 3, it's unclear how the timing of maize growth advantage is determined/calculated. </w:t>
+      </w:r>
+    </w:p>
+    <w:p>
+      <w:pPr>
+        <w:rPr>
+          <w:rFonts w:ascii="Times New Roman" w:hAnsi="Times New Roman" w:cs="Times New Roman"/>
+          <w:sz w:val="24"/>
+          <w:szCs w:val="24"/>
+          <w:shd w:val="clear" w:color="auto" w:fill="FFFFFF"/>
+        </w:rPr>
+      </w:pPr>
+      <w:r>
+        <w:rPr>
+          <w:rFonts w:ascii="Times New Roman" w:hAnsi="Times New Roman" w:cs="Times New Roman"/>
+          <w:sz w:val="24"/>
+          <w:szCs w:val="24"/>
+          <w:shd w:val="clear" w:color="auto" w:fill="FFFFFF"/>
+        </w:rPr>
+        <w:t xml:space="preserve">We added a superscript to clarify this – early refers to time periods before the maximum growth rate occurred, and late to time periods after the maximum growth rate occurred. </w:t>
+      </w:r>
+    </w:p>
+    <w:p>
+      <w:pPr>
+        <w:rPr>
+          <w:rFonts w:ascii="Times New Roman" w:hAnsi="Times New Roman" w:cs="Times New Roman"/>
+          <w:color w:val="808080" w:themeColor="background1" w:themeShade="80"/>
+          <w:sz w:val="24"/>
+          <w:szCs w:val="24"/>
+          <w:shd w:val="clear" w:color="auto" w:fill="FFFFFF"/>
+        </w:rPr>
+      </w:pPr>
+      <w:r>
+        <w:rPr>
+          <w:rFonts w:ascii="Times New Roman" w:hAnsi="Times New Roman" w:cs="Times New Roman"/>
+          <w:color w:val="808080" w:themeColor="background1" w:themeShade="80"/>
+          <w:sz w:val="24"/>
+          <w:szCs w:val="24"/>
+          <w:shd w:val="clear" w:color="auto" w:fill="FFFFFF"/>
+        </w:rPr>
+        <w:t>Also, are the p-value based significances comparing values (ratios and timing) between years? I was confused by how p values were determined for this table.</w:t>
+      </w:r>
+    </w:p>
+    <w:p>
+      <w:pPr>
+        <w:rPr>
+          <w:rFonts w:ascii="Times New Roman" w:hAnsi="Times New Roman" w:cs="Times New Roman"/>
+          <w:sz w:val="24"/>
+          <w:szCs w:val="24"/>
+          <w:shd w:val="clear" w:color="auto" w:fill="FFFFFF"/>
+        </w:rPr>
+      </w:pPr>
+      <w:r>
+        <w:rPr>
+          <w:rFonts w:ascii="Times New Roman" w:hAnsi="Times New Roman" w:cs="Times New Roman"/>
+          <w:sz w:val="24"/>
+          <w:szCs w:val="24"/>
+          <w:shd w:val="clear" w:color="auto" w:fill="FFFFFF"/>
+        </w:rPr>
+        <w:t>We added references within the table caption to clarify where the values</w:t>
+      </w:r>
+      <w:r>
+        <w:rPr>
+          <w:rFonts w:ascii="Times New Roman" w:hAnsi="Times New Roman" w:cs="Times New Roman"/>
+          <w:sz w:val="24"/>
+          <w:szCs w:val="24"/>
+          <w:shd w:val="clear" w:color="auto" w:fill="FFFFFF"/>
+        </w:rPr>
+        <w:t xml:space="preserve"> and significances</w:t>
+      </w:r>
+      <w:r>
+        <w:rPr>
+          <w:rFonts w:ascii="Times New Roman" w:hAnsi="Times New Roman" w:cs="Times New Roman"/>
+          <w:sz w:val="24"/>
+          <w:szCs w:val="24"/>
+          <w:shd w:val="clear" w:color="auto" w:fill="FFFFFF"/>
+        </w:rPr>
+        <w:t xml:space="preserve"> are coming from and added text to clarify that the ratios of absolute values are presented only to aid in visual comparisons of the values/</w:t>
+      </w:r>
+      <w:proofErr w:type="gramStart"/>
+      <w:r>
+        <w:rPr>
+          <w:rFonts w:ascii="Times New Roman" w:hAnsi="Times New Roman" w:cs="Times New Roman"/>
+          <w:sz w:val="24"/>
+          <w:szCs w:val="24"/>
+          <w:shd w:val="clear" w:color="auto" w:fill="FFFFFF"/>
+        </w:rPr>
+        <w:t>patterns</w:t>
+      </w:r>
+      <w:proofErr w:type="gramEnd"/>
+      <w:r>
+        <w:rPr>
+          <w:rFonts w:ascii="Times New Roman" w:hAnsi="Times New Roman" w:cs="Times New Roman"/>
+          <w:sz w:val="24"/>
+          <w:szCs w:val="24"/>
+          <w:shd w:val="clear" w:color="auto" w:fill="FFFFFF"/>
+        </w:rPr>
+        <w:t xml:space="preserve"> </w:t>
+      </w:r>
+    </w:p>
+    <w:p>
+      <w:pPr>
+        <w:rPr>
+          <w:rFonts w:ascii="Times New Roman" w:hAnsi="Times New Roman" w:cs="Times New Roman"/>
+          <w:color w:val="808080" w:themeColor="background1" w:themeShade="80"/>
+          <w:sz w:val="24"/>
+          <w:szCs w:val="24"/>
+          <w:shd w:val="clear" w:color="auto" w:fill="FFFFFF"/>
+        </w:rPr>
+      </w:pPr>
       <w:r>
         <w:rPr>
           <w:rFonts w:ascii="Times New Roman" w:hAnsi="Times New Roman" w:cs="Times New Roman"/>
@@ -827,6 +974,37 @@
         </w:rPr>
         <w:t>3. In table 3, please include the values for 2020 and 2019. Even though it is not significant, the root information is mainly for those two years and would help put into context how root growth may impact yield.</w:t>
       </w:r>
+    </w:p>
+    <w:p>
+      <w:pPr>
+        <w:rPr>
+          <w:rFonts w:ascii="Times New Roman" w:hAnsi="Times New Roman" w:cs="Times New Roman"/>
+          <w:sz w:val="24"/>
+          <w:szCs w:val="24"/>
+          <w:shd w:val="clear" w:color="auto" w:fill="FFFFFF"/>
+        </w:rPr>
+      </w:pPr>
+      <w:r>
+        <w:rPr>
+          <w:rFonts w:ascii="Times New Roman" w:hAnsi="Times New Roman" w:cs="Times New Roman"/>
+          <w:sz w:val="24"/>
+          <w:szCs w:val="24"/>
+          <w:shd w:val="clear" w:color="auto" w:fill="FFFFFF"/>
+        </w:rPr>
+        <w:lastRenderedPageBreak/>
+        <w:t xml:space="preserve">We reworked the entire table to include the root data and simplify its visual message. </w:t>
+      </w:r>
+    </w:p>
+    <w:p>
+      <w:pPr>
+        <w:rPr>
+          <w:rFonts w:ascii="Times New Roman" w:hAnsi="Times New Roman" w:cs="Times New Roman"/>
+          <w:color w:val="808080" w:themeColor="background1" w:themeShade="80"/>
+          <w:sz w:val="24"/>
+          <w:szCs w:val="24"/>
+          <w:shd w:val="clear" w:color="auto" w:fill="FFFFFF"/>
+        </w:rPr>
+      </w:pPr>
       <w:r>
         <w:rPr>
           <w:rFonts w:ascii="Times New Roman" w:hAnsi="Times New Roman" w:cs="Times New Roman"/>
@@ -846,24 +1024,306 @@
         </w:rPr>
         <w:t>4. The authors note that soil from the complex system resulted in plants with finer roots when grown in the greenhouse. It would be nice to add in a small discussion about how microbiome composition can influence the plant allocation to coarse vs fine roots. For example, root order has been shown to impact microbiome composition, and AMF have been shown to induce lateral root growth in plants. This may be especially important given that a previous publication focused on these fields (King and Hofmockel) observed higher microbial biomass in the more complex rotation.</w:t>
       </w:r>
-      <w:r>
-        <w:rPr>
-          <w:rFonts w:ascii="Times New Roman" w:hAnsi="Times New Roman" w:cs="Times New Roman"/>
-          <w:color w:val="808080" w:themeColor="background1" w:themeShade="80"/>
-          <w:sz w:val="24"/>
-          <w:szCs w:val="24"/>
-        </w:rPr>
-        <w:br/>
-      </w:r>
-      <w:r>
-        <w:rPr>
-          <w:rFonts w:ascii="Times New Roman" w:hAnsi="Times New Roman" w:cs="Times New Roman"/>
-          <w:color w:val="808080" w:themeColor="background1" w:themeShade="80"/>
-          <w:sz w:val="24"/>
-          <w:szCs w:val="24"/>
-          <w:shd w:val="clear" w:color="auto" w:fill="FFFFFF"/>
-        </w:rPr>
-        <w:t xml:space="preserve">5. Inorganic N is highly mobile in soils, and increased wetness/soil moisture may result in more leaching and less N taken up by the plant in the simple system versus the complex system which </w:t>
+    </w:p>
+    <w:p>
+      <w:pPr>
+        <w:rPr>
+          <w:rFonts w:ascii="Times New Roman" w:hAnsi="Times New Roman" w:cs="Times New Roman"/>
+          <w:color w:val="FF0000"/>
+          <w:sz w:val="24"/>
+          <w:szCs w:val="24"/>
+          <w:shd w:val="clear" w:color="auto" w:fill="FFFFFF"/>
+        </w:rPr>
+      </w:pPr>
+      <w:proofErr w:type="gramStart"/>
+      <w:r>
+        <w:rPr>
+          <w:rFonts w:ascii="Times New Roman" w:hAnsi="Times New Roman" w:cs="Times New Roman"/>
+          <w:color w:val="FF0000"/>
+          <w:sz w:val="24"/>
+          <w:szCs w:val="24"/>
+          <w:shd w:val="clear" w:color="auto" w:fill="FFFFFF"/>
+        </w:rPr>
+        <w:t>Yes</w:t>
+      </w:r>
+      <w:proofErr w:type="gramEnd"/>
+      <w:r>
+        <w:rPr>
+          <w:rFonts w:ascii="Times New Roman" w:hAnsi="Times New Roman" w:cs="Times New Roman"/>
+          <w:color w:val="FF0000"/>
+          <w:sz w:val="24"/>
+          <w:szCs w:val="24"/>
+          <w:shd w:val="clear" w:color="auto" w:fill="FFFFFF"/>
+        </w:rPr>
+        <w:t xml:space="preserve"> I need to do this</w:t>
+      </w:r>
+    </w:p>
+    <w:p>
+      <w:pPr>
+        <w:rPr>
+          <w:rFonts w:ascii="Times New Roman" w:hAnsi="Times New Roman" w:cs="Times New Roman"/>
+          <w:color w:val="808080" w:themeColor="background1" w:themeShade="80"/>
+          <w:sz w:val="24"/>
+          <w:szCs w:val="24"/>
+          <w:shd w:val="clear" w:color="auto" w:fill="FFFFFF"/>
+        </w:rPr>
+      </w:pPr>
+      <w:r>
+        <w:rPr>
+          <w:rFonts w:ascii="Times New Roman" w:hAnsi="Times New Roman" w:cs="Times New Roman"/>
+          <w:color w:val="808080" w:themeColor="background1" w:themeShade="80"/>
+          <w:sz w:val="24"/>
+          <w:szCs w:val="24"/>
+        </w:rPr>
+        <w:br/>
+      </w:r>
+      <w:r>
+        <w:rPr>
+          <w:rFonts w:ascii="Times New Roman" w:hAnsi="Times New Roman" w:cs="Times New Roman"/>
+          <w:color w:val="808080" w:themeColor="background1" w:themeShade="80"/>
+          <w:sz w:val="24"/>
+          <w:szCs w:val="24"/>
+          <w:shd w:val="clear" w:color="auto" w:fill="FFFFFF"/>
+        </w:rPr>
+        <w:t>5. Inorganic N is highly mobile in soils, and increased wetness/soil moisture may result in more leaching and less N taken up by the plant in the simple system versus the complex system which has more sustained release through the organic N source (manure).</w:t>
+      </w:r>
+    </w:p>
+    <w:p>
+      <w:pPr>
+        <w:rPr>
+          <w:rFonts w:ascii="Times New Roman" w:hAnsi="Times New Roman" w:cs="Times New Roman"/>
+          <w:color w:val="808080" w:themeColor="background1" w:themeShade="80"/>
+          <w:sz w:val="24"/>
+          <w:szCs w:val="24"/>
+          <w:shd w:val="clear" w:color="auto" w:fill="FFFFFF"/>
+        </w:rPr>
+      </w:pPr>
+      <w:r>
+        <w:rPr>
+          <w:rFonts w:ascii="Times New Roman" w:hAnsi="Times New Roman" w:cs="Times New Roman"/>
+          <w:color w:val="808080" w:themeColor="background1" w:themeShade="80"/>
+          <w:sz w:val="24"/>
+          <w:szCs w:val="24"/>
+        </w:rPr>
+        <w:br/>
+      </w:r>
+      <w:r>
+        <w:rPr>
+          <w:rFonts w:ascii="Times New Roman" w:hAnsi="Times New Roman" w:cs="Times New Roman"/>
+          <w:color w:val="808080" w:themeColor="background1" w:themeShade="80"/>
+          <w:sz w:val="24"/>
+          <w:szCs w:val="24"/>
+          <w:shd w:val="clear" w:color="auto" w:fill="FFFFFF"/>
+        </w:rPr>
+        <w:t>6. There is a difference in the inorganic N applied at V6 between the simple and complex systems. Is this due to differences in soil nitrate measurements at that time? If so, this could point to differences in soil N over the growing season that may influence yield as mentioned in the previous comment.</w:t>
+      </w:r>
+      <w:r>
+        <w:rPr>
+          <w:rFonts w:ascii="Times New Roman" w:hAnsi="Times New Roman" w:cs="Times New Roman"/>
+          <w:color w:val="808080" w:themeColor="background1" w:themeShade="80"/>
+          <w:sz w:val="24"/>
+          <w:szCs w:val="24"/>
+        </w:rPr>
+        <w:br/>
+      </w:r>
+    </w:p>
+    <w:p>
+      <w:pPr>
+        <w:rPr>
+          <w:rFonts w:ascii="Times New Roman" w:hAnsi="Times New Roman" w:cs="Times New Roman"/>
+          <w:color w:val="808080" w:themeColor="background1" w:themeShade="80"/>
+          <w:sz w:val="24"/>
+          <w:szCs w:val="24"/>
+          <w:shd w:val="clear" w:color="auto" w:fill="FFFFFF"/>
+        </w:rPr>
+      </w:pPr>
+      <w:r>
+        <w:rPr>
+          <w:rFonts w:ascii="Times New Roman" w:hAnsi="Times New Roman" w:cs="Times New Roman"/>
+          <w:color w:val="808080" w:themeColor="background1" w:themeShade="80"/>
+          <w:sz w:val="24"/>
+          <w:szCs w:val="24"/>
+          <w:shd w:val="clear" w:color="auto" w:fill="FFFFFF"/>
+        </w:rPr>
+        <w:t>7. At line 98, the authors note that the difference between system additions was not statistically significant. Even if it is not statistically significant, there is a noticeable difference as shown in Figure 3, and this trend is consistent with previous root data (root length density measurements from Lazicki et al.) from the same fields. Lazicki et al observe a more even distribution of roots throughout the soil column in the complex system versus the simple system.</w:t>
+      </w:r>
+    </w:p>
+    <w:p>
+      <w:pPr>
+        <w:rPr>
+          <w:rFonts w:ascii="Times New Roman" w:hAnsi="Times New Roman" w:cs="Times New Roman"/>
+          <w:color w:val="FF0000"/>
+          <w:sz w:val="24"/>
+          <w:szCs w:val="24"/>
+          <w:shd w:val="clear" w:color="auto" w:fill="FFFFFF"/>
+        </w:rPr>
+      </w:pPr>
+      <w:proofErr w:type="gramStart"/>
+      <w:r>
+        <w:rPr>
+          <w:rFonts w:ascii="Times New Roman" w:hAnsi="Times New Roman" w:cs="Times New Roman"/>
+          <w:color w:val="FF0000"/>
+          <w:sz w:val="24"/>
+          <w:szCs w:val="24"/>
+          <w:shd w:val="clear" w:color="auto" w:fill="FFFFFF"/>
+        </w:rPr>
+        <w:t>Yeah</w:t>
+      </w:r>
+      <w:proofErr w:type="gramEnd"/>
+      <w:r>
+        <w:rPr>
+          <w:rFonts w:ascii="Times New Roman" w:hAnsi="Times New Roman" w:cs="Times New Roman"/>
+          <w:color w:val="FF0000"/>
+          <w:sz w:val="24"/>
+          <w:szCs w:val="24"/>
+          <w:shd w:val="clear" w:color="auto" w:fill="FFFFFF"/>
+        </w:rPr>
+        <w:t xml:space="preserve"> I need to speak more clearly about this</w:t>
+      </w:r>
+    </w:p>
+    <w:p>
+      <w:pPr>
+        <w:rPr>
+          <w:rFonts w:ascii="Times New Roman" w:hAnsi="Times New Roman" w:cs="Times New Roman"/>
+          <w:color w:val="808080" w:themeColor="background1" w:themeShade="80"/>
+          <w:sz w:val="24"/>
+          <w:szCs w:val="24"/>
+          <w:shd w:val="clear" w:color="auto" w:fill="FFFFFF"/>
+        </w:rPr>
+      </w:pPr>
+      <w:r>
+        <w:rPr>
+          <w:rFonts w:ascii="Times New Roman" w:hAnsi="Times New Roman" w:cs="Times New Roman"/>
+          <w:color w:val="808080" w:themeColor="background1" w:themeShade="80"/>
+          <w:sz w:val="24"/>
+          <w:szCs w:val="24"/>
+        </w:rPr>
+        <w:br/>
+      </w:r>
+      <w:r>
+        <w:rPr>
+          <w:rFonts w:ascii="Times New Roman" w:hAnsi="Times New Roman" w:cs="Times New Roman"/>
+          <w:color w:val="808080" w:themeColor="background1" w:themeShade="80"/>
+          <w:sz w:val="24"/>
+          <w:szCs w:val="24"/>
+          <w:shd w:val="clear" w:color="auto" w:fill="FFFFFF"/>
+        </w:rPr>
+        <w:t>8. The higher penetration resistance at depths below 30 cm in the complex system may suggest that the biopores created from deeper alfalfa roots contribute to the differences in rooting depth and the more even distribution of root biomass along the soil profile.</w:t>
+      </w:r>
+      <w:r>
+        <w:rPr>
+          <w:rFonts w:ascii="Times New Roman" w:hAnsi="Times New Roman" w:cs="Times New Roman"/>
+          <w:color w:val="808080" w:themeColor="background1" w:themeShade="80"/>
+          <w:sz w:val="24"/>
+          <w:szCs w:val="24"/>
+        </w:rPr>
+        <w:br/>
+      </w:r>
+      <w:r>
+        <w:rPr>
+          <w:rFonts w:ascii="Times New Roman" w:hAnsi="Times New Roman" w:cs="Times New Roman"/>
+          <w:color w:val="FF0000"/>
+          <w:sz w:val="24"/>
+          <w:szCs w:val="24"/>
+        </w:rPr>
+        <w:t xml:space="preserve">I </w:t>
+      </w:r>
+      <w:proofErr w:type="spellStart"/>
+      <w:r>
+        <w:rPr>
+          <w:rFonts w:ascii="Times New Roman" w:hAnsi="Times New Roman" w:cs="Times New Roman"/>
+          <w:color w:val="FF0000"/>
+          <w:sz w:val="24"/>
+          <w:szCs w:val="24"/>
+        </w:rPr>
+        <w:t>aggree</w:t>
+      </w:r>
+      <w:proofErr w:type="spellEnd"/>
+      <w:r>
+        <w:rPr>
+          <w:rFonts w:ascii="Times New Roman" w:hAnsi="Times New Roman" w:cs="Times New Roman"/>
+          <w:color w:val="808080" w:themeColor="background1" w:themeShade="80"/>
+          <w:sz w:val="24"/>
+          <w:szCs w:val="24"/>
+        </w:rPr>
+        <w:br/>
+      </w:r>
+      <w:r>
+        <w:rPr>
+          <w:rFonts w:ascii="Times New Roman" w:hAnsi="Times New Roman" w:cs="Times New Roman"/>
+          <w:color w:val="808080" w:themeColor="background1" w:themeShade="80"/>
+          <w:sz w:val="24"/>
+          <w:szCs w:val="24"/>
+        </w:rPr>
+        <w:br/>
+      </w:r>
+      <w:r>
+        <w:rPr>
+          <w:rFonts w:ascii="Times New Roman" w:hAnsi="Times New Roman" w:cs="Times New Roman"/>
+          <w:color w:val="808080" w:themeColor="background1" w:themeShade="80"/>
+          <w:sz w:val="24"/>
+          <w:szCs w:val="24"/>
+        </w:rPr>
+        <w:br/>
+      </w:r>
+      <w:r>
+        <w:rPr>
+          <w:rFonts w:ascii="Times New Roman" w:hAnsi="Times New Roman" w:cs="Times New Roman"/>
+          <w:color w:val="808080" w:themeColor="background1" w:themeShade="80"/>
+          <w:sz w:val="24"/>
+          <w:szCs w:val="24"/>
+          <w:shd w:val="clear" w:color="auto" w:fill="FFFFFF"/>
+        </w:rPr>
+        <w:t xml:space="preserve">Reviewer #2: This study enhances understanding of the 'rotation effect'in agricultural production </w:t>
+      </w:r>
+      <w:proofErr w:type="gramStart"/>
+      <w:r>
+        <w:rPr>
+          <w:rFonts w:ascii="Times New Roman" w:hAnsi="Times New Roman" w:cs="Times New Roman"/>
+          <w:color w:val="808080" w:themeColor="background1" w:themeShade="80"/>
+          <w:sz w:val="24"/>
+          <w:szCs w:val="24"/>
+          <w:shd w:val="clear" w:color="auto" w:fill="FFFFFF"/>
+        </w:rPr>
+        <w:t>systems, and</w:t>
+      </w:r>
+      <w:proofErr w:type="gramEnd"/>
+      <w:r>
+        <w:rPr>
+          <w:rFonts w:ascii="Times New Roman" w:hAnsi="Times New Roman" w:cs="Times New Roman"/>
+          <w:color w:val="808080" w:themeColor="background1" w:themeShade="80"/>
+          <w:sz w:val="24"/>
+          <w:szCs w:val="24"/>
+          <w:shd w:val="clear" w:color="auto" w:fill="FFFFFF"/>
+        </w:rPr>
+        <w:t xml:space="preserve"> provides new data on yields and roots by long term positioning experiment. However, it is unclear what the physiological and ecological mechanisms are, and further supplementary data is needed to support the Conclusions.</w:t>
+      </w:r>
+      <w:r>
+        <w:rPr>
+          <w:rFonts w:ascii="Times New Roman" w:hAnsi="Times New Roman" w:cs="Times New Roman"/>
+          <w:color w:val="808080" w:themeColor="background1" w:themeShade="80"/>
+          <w:sz w:val="24"/>
+          <w:szCs w:val="24"/>
+        </w:rPr>
+        <w:br/>
+      </w:r>
+      <w:r>
+        <w:rPr>
+          <w:rFonts w:ascii="Times New Roman" w:hAnsi="Times New Roman" w:cs="Times New Roman"/>
+          <w:color w:val="808080" w:themeColor="background1" w:themeShade="80"/>
+          <w:sz w:val="24"/>
+          <w:szCs w:val="24"/>
+        </w:rPr>
+        <w:br/>
+      </w:r>
+      <w:r>
+        <w:rPr>
+          <w:rFonts w:ascii="Times New Roman" w:hAnsi="Times New Roman" w:cs="Times New Roman"/>
+          <w:color w:val="808080" w:themeColor="background1" w:themeShade="80"/>
+          <w:sz w:val="24"/>
+          <w:szCs w:val="24"/>
+        </w:rPr>
+        <w:br/>
       </w:r>
       <w:r>
         <w:rPr>
@@ -874,146 +1334,6 @@
           <w:shd w:val="clear" w:color="auto" w:fill="FFFFFF"/>
         </w:rPr>
         <w:lastRenderedPageBreak/>
-        <w:t>has more sustained release through the organic N source (manure).</w:t>
-      </w:r>
-      <w:r>
-        <w:rPr>
-          <w:rFonts w:ascii="Times New Roman" w:hAnsi="Times New Roman" w:cs="Times New Roman"/>
-          <w:color w:val="808080" w:themeColor="background1" w:themeShade="80"/>
-          <w:sz w:val="24"/>
-          <w:szCs w:val="24"/>
-        </w:rPr>
-        <w:br/>
-      </w:r>
-      <w:r>
-        <w:rPr>
-          <w:rFonts w:ascii="Times New Roman" w:hAnsi="Times New Roman" w:cs="Times New Roman"/>
-          <w:color w:val="808080" w:themeColor="background1" w:themeShade="80"/>
-          <w:sz w:val="24"/>
-          <w:szCs w:val="24"/>
-          <w:shd w:val="clear" w:color="auto" w:fill="FFFFFF"/>
-        </w:rPr>
-        <w:t>6. There is a difference in the inorganic N applied at V6 between the simple and complex systems. Is this due to differences in soil nitrate measurements at that time? If so, this could point to differences in soil N over the growing season that may influence yield as mentioned in the previous comment.</w:t>
-      </w:r>
-      <w:r>
-        <w:rPr>
-          <w:rFonts w:ascii="Times New Roman" w:hAnsi="Times New Roman" w:cs="Times New Roman"/>
-          <w:color w:val="808080" w:themeColor="background1" w:themeShade="80"/>
-          <w:sz w:val="24"/>
-          <w:szCs w:val="24"/>
-        </w:rPr>
-        <w:br/>
-      </w:r>
-      <w:r>
-        <w:rPr>
-          <w:rFonts w:ascii="Times New Roman" w:hAnsi="Times New Roman" w:cs="Times New Roman"/>
-          <w:color w:val="808080" w:themeColor="background1" w:themeShade="80"/>
-          <w:sz w:val="24"/>
-          <w:szCs w:val="24"/>
-          <w:shd w:val="clear" w:color="auto" w:fill="FFFFFF"/>
-        </w:rPr>
-        <w:t>7. At line 98, the authors note that the difference between system additions was not statistically significant. Even if it is not statistically significant, there is a noticeable difference as shown in Figure 3, and this trend is consistent with previous root data (root length density measurements from Lazicki et al.) from the same fields. Lazicki et al observe a more even distribution of roots throughout the soil column in the complex system versus the simple system.</w:t>
-      </w:r>
-      <w:r>
-        <w:rPr>
-          <w:rFonts w:ascii="Times New Roman" w:hAnsi="Times New Roman" w:cs="Times New Roman"/>
-          <w:color w:val="808080" w:themeColor="background1" w:themeShade="80"/>
-          <w:sz w:val="24"/>
-          <w:szCs w:val="24"/>
-        </w:rPr>
-        <w:br/>
-      </w:r>
-      <w:r>
-        <w:rPr>
-          <w:rFonts w:ascii="Times New Roman" w:hAnsi="Times New Roman" w:cs="Times New Roman"/>
-          <w:color w:val="808080" w:themeColor="background1" w:themeShade="80"/>
-          <w:sz w:val="24"/>
-          <w:szCs w:val="24"/>
-          <w:shd w:val="clear" w:color="auto" w:fill="FFFFFF"/>
-        </w:rPr>
-        <w:t>8. The higher penetration resistance at depths below 30 cm in the complex system may suggest that the biopores created from deeper alfalfa roots contribute to the differences in rooting depth and the more even distribution of root biomass along the soil profile.</w:t>
-      </w:r>
-      <w:r>
-        <w:rPr>
-          <w:rFonts w:ascii="Times New Roman" w:hAnsi="Times New Roman" w:cs="Times New Roman"/>
-          <w:color w:val="808080" w:themeColor="background1" w:themeShade="80"/>
-          <w:sz w:val="24"/>
-          <w:szCs w:val="24"/>
-        </w:rPr>
-        <w:br/>
-      </w:r>
-      <w:r>
-        <w:rPr>
-          <w:rFonts w:ascii="Times New Roman" w:hAnsi="Times New Roman" w:cs="Times New Roman"/>
-          <w:color w:val="808080" w:themeColor="background1" w:themeShade="80"/>
-          <w:sz w:val="24"/>
-          <w:szCs w:val="24"/>
-        </w:rPr>
-        <w:br/>
-      </w:r>
-      <w:r>
-        <w:rPr>
-          <w:rFonts w:ascii="Times New Roman" w:hAnsi="Times New Roman" w:cs="Times New Roman"/>
-          <w:color w:val="808080" w:themeColor="background1" w:themeShade="80"/>
-          <w:sz w:val="24"/>
-          <w:szCs w:val="24"/>
-        </w:rPr>
-        <w:br/>
-      </w:r>
-      <w:r>
-        <w:rPr>
-          <w:rFonts w:ascii="Times New Roman" w:hAnsi="Times New Roman" w:cs="Times New Roman"/>
-          <w:color w:val="808080" w:themeColor="background1" w:themeShade="80"/>
-          <w:sz w:val="24"/>
-          <w:szCs w:val="24"/>
-        </w:rPr>
-        <w:br/>
-      </w:r>
-      <w:r>
-        <w:rPr>
-          <w:rFonts w:ascii="Times New Roman" w:hAnsi="Times New Roman" w:cs="Times New Roman"/>
-          <w:color w:val="808080" w:themeColor="background1" w:themeShade="80"/>
-          <w:sz w:val="24"/>
-          <w:szCs w:val="24"/>
-          <w:shd w:val="clear" w:color="auto" w:fill="FFFFFF"/>
-        </w:rPr>
-        <w:t>Reviewer #2: This study enhances understanding of the 'rotation effect'in agricultural production systems, and provides new data on yields and roots by long term positioning experiment. However, it is unclear what the physiological and ecological mechanisms are, and further supplementary data is needed to support the Conclusions.</w:t>
-      </w:r>
-      <w:r>
-        <w:rPr>
-          <w:rFonts w:ascii="Times New Roman" w:hAnsi="Times New Roman" w:cs="Times New Roman"/>
-          <w:color w:val="808080" w:themeColor="background1" w:themeShade="80"/>
-          <w:sz w:val="24"/>
-          <w:szCs w:val="24"/>
-        </w:rPr>
-        <w:br/>
-      </w:r>
-      <w:r>
-        <w:rPr>
-          <w:rFonts w:ascii="Times New Roman" w:hAnsi="Times New Roman" w:cs="Times New Roman"/>
-          <w:color w:val="808080" w:themeColor="background1" w:themeShade="80"/>
-          <w:sz w:val="24"/>
-          <w:szCs w:val="24"/>
-        </w:rPr>
-        <w:br/>
-      </w:r>
-      <w:r>
-        <w:rPr>
-          <w:rFonts w:ascii="Times New Roman" w:hAnsi="Times New Roman" w:cs="Times New Roman"/>
-          <w:color w:val="808080" w:themeColor="background1" w:themeShade="80"/>
-          <w:sz w:val="24"/>
-          <w:szCs w:val="24"/>
-        </w:rPr>
-        <w:br/>
-      </w:r>
-      <w:r>
-        <w:rPr>
-          <w:rFonts w:ascii="Times New Roman" w:hAnsi="Times New Roman" w:cs="Times New Roman"/>
-          <w:color w:val="808080" w:themeColor="background1" w:themeShade="80"/>
-          <w:sz w:val="24"/>
-          <w:szCs w:val="24"/>
-          <w:shd w:val="clear" w:color="auto" w:fill="FFFFFF"/>
-        </w:rPr>
         <w:t>Reviewer #3:</w:t>
       </w:r>
       <w:r>
@@ -1393,395 +1713,395 @@
           <w:szCs w:val="24"/>
           <w:shd w:val="clear" w:color="auto" w:fill="FFFFFF"/>
         </w:rPr>
+        <w:t>This applies strongly to references to papers where it is not clear if the complex</w:t>
+      </w:r>
+      <w:r>
+        <w:rPr>
+          <w:rFonts w:ascii="Times New Roman" w:hAnsi="Times New Roman" w:cs="Times New Roman"/>
+          <w:color w:val="808080" w:themeColor="background1" w:themeShade="80"/>
+          <w:sz w:val="24"/>
+          <w:szCs w:val="24"/>
+        </w:rPr>
+        <w:br/>
+      </w:r>
+      <w:r>
+        <w:rPr>
+          <w:rFonts w:ascii="Times New Roman" w:hAnsi="Times New Roman" w:cs="Times New Roman"/>
+          <w:color w:val="808080" w:themeColor="background1" w:themeShade="80"/>
+          <w:sz w:val="24"/>
+          <w:szCs w:val="24"/>
+          <w:shd w:val="clear" w:color="auto" w:fill="FFFFFF"/>
+        </w:rPr>
+        <w:t>rotation is identical to the one reported here. Value-neutral names of the systems</w:t>
+      </w:r>
+      <w:r>
+        <w:rPr>
+          <w:rFonts w:ascii="Times New Roman" w:hAnsi="Times New Roman" w:cs="Times New Roman"/>
+          <w:color w:val="808080" w:themeColor="background1" w:themeShade="80"/>
+          <w:sz w:val="24"/>
+          <w:szCs w:val="24"/>
+        </w:rPr>
+        <w:br/>
+      </w:r>
+      <w:r>
+        <w:rPr>
+          <w:rFonts w:ascii="Times New Roman" w:hAnsi="Times New Roman" w:cs="Times New Roman"/>
+          <w:color w:val="808080" w:themeColor="background1" w:themeShade="80"/>
+          <w:sz w:val="24"/>
+          <w:szCs w:val="24"/>
+          <w:shd w:val="clear" w:color="auto" w:fill="FFFFFF"/>
+        </w:rPr>
+        <w:t>would be two-course and four-course rotations. Attributing maize yield to a system</w:t>
+      </w:r>
+      <w:r>
+        <w:rPr>
+          <w:rFonts w:ascii="Times New Roman" w:hAnsi="Times New Roman" w:cs="Times New Roman"/>
+          <w:color w:val="808080" w:themeColor="background1" w:themeShade="80"/>
+          <w:sz w:val="24"/>
+          <w:szCs w:val="24"/>
+        </w:rPr>
+        <w:br/>
+      </w:r>
+      <w:r>
+        <w:rPr>
+          <w:rFonts w:ascii="Times New Roman" w:hAnsi="Times New Roman" w:cs="Times New Roman"/>
+          <w:color w:val="808080" w:themeColor="background1" w:themeShade="80"/>
+          <w:sz w:val="24"/>
+          <w:szCs w:val="24"/>
+          <w:shd w:val="clear" w:color="auto" w:fill="FFFFFF"/>
+        </w:rPr>
+        <w:t>is less convincing than to a particular part of the system such as crop species or</w:t>
+      </w:r>
+      <w:r>
+        <w:rPr>
+          <w:rFonts w:ascii="Times New Roman" w:hAnsi="Times New Roman" w:cs="Times New Roman"/>
+          <w:color w:val="808080" w:themeColor="background1" w:themeShade="80"/>
+          <w:sz w:val="24"/>
+          <w:szCs w:val="24"/>
+        </w:rPr>
+        <w:br/>
+      </w:r>
+      <w:r>
+        <w:rPr>
+          <w:rFonts w:ascii="Times New Roman" w:hAnsi="Times New Roman" w:cs="Times New Roman"/>
+          <w:color w:val="808080" w:themeColor="background1" w:themeShade="80"/>
+          <w:sz w:val="24"/>
+          <w:szCs w:val="24"/>
+          <w:shd w:val="clear" w:color="auto" w:fill="FFFFFF"/>
+        </w:rPr>
+        <w:t>management operation. It is difficult to unscramble such effects from the data but</w:t>
+      </w:r>
+      <w:r>
+        <w:rPr>
+          <w:rFonts w:ascii="Times New Roman" w:hAnsi="Times New Roman" w:cs="Times New Roman"/>
+          <w:color w:val="808080" w:themeColor="background1" w:themeShade="80"/>
+          <w:sz w:val="24"/>
+          <w:szCs w:val="24"/>
+        </w:rPr>
+        <w:br/>
+      </w:r>
+      <w:r>
+        <w:rPr>
+          <w:rFonts w:ascii="Times New Roman" w:hAnsi="Times New Roman" w:cs="Times New Roman"/>
+          <w:color w:val="808080" w:themeColor="background1" w:themeShade="80"/>
+          <w:sz w:val="24"/>
+          <w:szCs w:val="24"/>
+          <w:shd w:val="clear" w:color="auto" w:fill="FFFFFF"/>
+        </w:rPr>
+        <w:t>the authors are in the best position to do so.</w:t>
+      </w:r>
+      <w:r>
+        <w:rPr>
+          <w:rFonts w:ascii="Times New Roman" w:hAnsi="Times New Roman" w:cs="Times New Roman"/>
+          <w:color w:val="808080" w:themeColor="background1" w:themeShade="80"/>
+          <w:sz w:val="24"/>
+          <w:szCs w:val="24"/>
+        </w:rPr>
+        <w:br/>
+      </w:r>
+      <w:r>
+        <w:rPr>
+          <w:rFonts w:ascii="Times New Roman" w:hAnsi="Times New Roman" w:cs="Times New Roman"/>
+          <w:color w:val="808080" w:themeColor="background1" w:themeShade="80"/>
+          <w:sz w:val="24"/>
+          <w:szCs w:val="24"/>
+        </w:rPr>
+        <w:br/>
+      </w:r>
+      <w:r>
+        <w:rPr>
+          <w:rFonts w:ascii="Times New Roman" w:hAnsi="Times New Roman" w:cs="Times New Roman"/>
+          <w:color w:val="808080" w:themeColor="background1" w:themeShade="80"/>
+          <w:sz w:val="24"/>
+          <w:szCs w:val="24"/>
+          <w:shd w:val="clear" w:color="auto" w:fill="FFFFFF"/>
+        </w:rPr>
+        <w:t>The emphasis on nitrogen is unbalanced. It appears on the second line of the abstract</w:t>
+      </w:r>
+      <w:r>
+        <w:rPr>
+          <w:rFonts w:ascii="Times New Roman" w:hAnsi="Times New Roman" w:cs="Times New Roman"/>
+          <w:color w:val="808080" w:themeColor="background1" w:themeShade="80"/>
+          <w:sz w:val="24"/>
+          <w:szCs w:val="24"/>
+        </w:rPr>
+        <w:br/>
+      </w:r>
+      <w:r>
+        <w:rPr>
+          <w:rFonts w:ascii="Times New Roman" w:hAnsi="Times New Roman" w:cs="Times New Roman"/>
+          <w:color w:val="808080" w:themeColor="background1" w:themeShade="80"/>
+          <w:sz w:val="24"/>
+          <w:szCs w:val="24"/>
+          <w:shd w:val="clear" w:color="auto" w:fill="FFFFFF"/>
+        </w:rPr>
+        <w:t>and in many parts of the manuscript but there are no reported measurements of soil</w:t>
+      </w:r>
+      <w:r>
+        <w:rPr>
+          <w:rFonts w:ascii="Times New Roman" w:hAnsi="Times New Roman" w:cs="Times New Roman"/>
+          <w:color w:val="808080" w:themeColor="background1" w:themeShade="80"/>
+          <w:sz w:val="24"/>
+          <w:szCs w:val="24"/>
+        </w:rPr>
+        <w:br/>
+      </w:r>
+      <w:r>
+        <w:rPr>
+          <w:rFonts w:ascii="Times New Roman" w:hAnsi="Times New Roman" w:cs="Times New Roman"/>
+          <w:color w:val="808080" w:themeColor="background1" w:themeShade="80"/>
+          <w:sz w:val="24"/>
+          <w:szCs w:val="24"/>
+          <w:shd w:val="clear" w:color="auto" w:fill="FFFFFF"/>
+        </w:rPr>
+        <w:t>mineral N. This is a matter of concern since there is much published evidence that</w:t>
+      </w:r>
+      <w:r>
+        <w:rPr>
+          <w:rFonts w:ascii="Times New Roman" w:hAnsi="Times New Roman" w:cs="Times New Roman"/>
+          <w:color w:val="808080" w:themeColor="background1" w:themeShade="80"/>
+          <w:sz w:val="24"/>
+          <w:szCs w:val="24"/>
+        </w:rPr>
+        <w:br/>
+      </w:r>
+      <w:r>
+        <w:rPr>
+          <w:rFonts w:ascii="Times New Roman" w:hAnsi="Times New Roman" w:cs="Times New Roman"/>
+          <w:color w:val="808080" w:themeColor="background1" w:themeShade="80"/>
+          <w:sz w:val="24"/>
+          <w:szCs w:val="24"/>
+          <w:shd w:val="clear" w:color="auto" w:fill="FFFFFF"/>
+        </w:rPr>
+        <w:t>crops growing after alfalfa benefit from residual N arising from biological N</w:t>
+      </w:r>
+      <w:r>
+        <w:rPr>
+          <w:rFonts w:ascii="Times New Roman" w:hAnsi="Times New Roman" w:cs="Times New Roman"/>
+          <w:color w:val="808080" w:themeColor="background1" w:themeShade="80"/>
+          <w:sz w:val="24"/>
+          <w:szCs w:val="24"/>
+        </w:rPr>
+        <w:br/>
+      </w:r>
+      <w:r>
+        <w:rPr>
+          <w:rFonts w:ascii="Times New Roman" w:hAnsi="Times New Roman" w:cs="Times New Roman"/>
+          <w:color w:val="808080" w:themeColor="background1" w:themeShade="80"/>
+          <w:sz w:val="24"/>
+          <w:szCs w:val="24"/>
+          <w:shd w:val="clear" w:color="auto" w:fill="FFFFFF"/>
+        </w:rPr>
+        <w:t>fixation. If there are no such data available for this experiment, are there published or</w:t>
+      </w:r>
+      <w:r>
+        <w:rPr>
+          <w:rFonts w:ascii="Times New Roman" w:hAnsi="Times New Roman" w:cs="Times New Roman"/>
+          <w:color w:val="808080" w:themeColor="background1" w:themeShade="80"/>
+          <w:sz w:val="24"/>
+          <w:szCs w:val="24"/>
+        </w:rPr>
+        <w:br/>
+      </w:r>
+      <w:r>
+        <w:rPr>
+          <w:rFonts w:ascii="Times New Roman" w:hAnsi="Times New Roman" w:cs="Times New Roman"/>
+          <w:color w:val="808080" w:themeColor="background1" w:themeShade="80"/>
+          <w:sz w:val="24"/>
+          <w:szCs w:val="24"/>
+          <w:shd w:val="clear" w:color="auto" w:fill="FFFFFF"/>
+        </w:rPr>
+        <w:t>unpublished data from other studies to fill the gap? The N supply to maize in the</w:t>
+      </w:r>
+      <w:r>
+        <w:rPr>
+          <w:rFonts w:ascii="Times New Roman" w:hAnsi="Times New Roman" w:cs="Times New Roman"/>
+          <w:color w:val="808080" w:themeColor="background1" w:themeShade="80"/>
+          <w:sz w:val="24"/>
+          <w:szCs w:val="24"/>
+        </w:rPr>
+        <w:br/>
+      </w:r>
+      <w:r>
+        <w:rPr>
+          <w:rFonts w:ascii="Times New Roman" w:hAnsi="Times New Roman" w:cs="Times New Roman"/>
+          <w:color w:val="808080" w:themeColor="background1" w:themeShade="80"/>
+          <w:sz w:val="24"/>
+          <w:szCs w:val="24"/>
+          <w:shd w:val="clear" w:color="auto" w:fill="FFFFFF"/>
+        </w:rPr>
+        <w:t>four-course rotation also includes a large amount of N in manure, as reported in</w:t>
+      </w:r>
+      <w:r>
+        <w:rPr>
+          <w:rFonts w:ascii="Times New Roman" w:hAnsi="Times New Roman" w:cs="Times New Roman"/>
+          <w:color w:val="808080" w:themeColor="background1" w:themeShade="80"/>
+          <w:sz w:val="24"/>
+          <w:szCs w:val="24"/>
+        </w:rPr>
+        <w:br/>
+      </w:r>
+      <w:r>
+        <w:rPr>
+          <w:rFonts w:ascii="Times New Roman" w:hAnsi="Times New Roman" w:cs="Times New Roman"/>
+          <w:color w:val="808080" w:themeColor="background1" w:themeShade="80"/>
+          <w:sz w:val="24"/>
+          <w:szCs w:val="24"/>
+          <w:shd w:val="clear" w:color="auto" w:fill="FFFFFF"/>
+        </w:rPr>
+        <w:t>Table 1 but N-supply is not discussed as a possible reason for the higher yield.</w:t>
+      </w:r>
+      <w:r>
+        <w:rPr>
+          <w:rFonts w:ascii="Times New Roman" w:hAnsi="Times New Roman" w:cs="Times New Roman"/>
+          <w:color w:val="808080" w:themeColor="background1" w:themeShade="80"/>
+          <w:sz w:val="24"/>
+          <w:szCs w:val="24"/>
+        </w:rPr>
+        <w:br/>
+      </w:r>
+      <w:r>
+        <w:rPr>
+          <w:rFonts w:ascii="Times New Roman" w:hAnsi="Times New Roman" w:cs="Times New Roman"/>
+          <w:color w:val="808080" w:themeColor="background1" w:themeShade="80"/>
+          <w:sz w:val="24"/>
+          <w:szCs w:val="24"/>
+        </w:rPr>
+        <w:br/>
+      </w:r>
+      <w:r>
+        <w:rPr>
+          <w:rFonts w:ascii="Times New Roman" w:hAnsi="Times New Roman" w:cs="Times New Roman"/>
+          <w:color w:val="808080" w:themeColor="background1" w:themeShade="80"/>
+          <w:sz w:val="24"/>
+          <w:szCs w:val="24"/>
+          <w:shd w:val="clear" w:color="auto" w:fill="FFFFFF"/>
+        </w:rPr>
+        <w:t>Please provide as much information as possible about the oats and alfalfa; were</w:t>
+      </w:r>
+      <w:r>
+        <w:rPr>
+          <w:rFonts w:ascii="Times New Roman" w:hAnsi="Times New Roman" w:cs="Times New Roman"/>
+          <w:color w:val="808080" w:themeColor="background1" w:themeShade="80"/>
+          <w:sz w:val="24"/>
+          <w:szCs w:val="24"/>
+        </w:rPr>
+        <w:br/>
+      </w:r>
+      <w:r>
+        <w:rPr>
+          <w:rFonts w:ascii="Times New Roman" w:hAnsi="Times New Roman" w:cs="Times New Roman"/>
+          <w:color w:val="808080" w:themeColor="background1" w:themeShade="80"/>
+          <w:sz w:val="24"/>
+          <w:szCs w:val="24"/>
+          <w:shd w:val="clear" w:color="auto" w:fill="FFFFFF"/>
+        </w:rPr>
+        <w:t>they cut or grazed and is it possible to report the amount of N contained in alfalfa,</w:t>
+      </w:r>
+      <w:r>
+        <w:rPr>
+          <w:rFonts w:ascii="Times New Roman" w:hAnsi="Times New Roman" w:cs="Times New Roman"/>
+          <w:color w:val="808080" w:themeColor="background1" w:themeShade="80"/>
+          <w:sz w:val="24"/>
+          <w:szCs w:val="24"/>
+        </w:rPr>
+        <w:br/>
+      </w:r>
+      <w:r>
+        <w:rPr>
+          <w:rFonts w:ascii="Times New Roman" w:hAnsi="Times New Roman" w:cs="Times New Roman"/>
+          <w:color w:val="808080" w:themeColor="background1" w:themeShade="80"/>
+          <w:sz w:val="24"/>
+          <w:szCs w:val="24"/>
+          <w:shd w:val="clear" w:color="auto" w:fill="FFFFFF"/>
+        </w:rPr>
+        <w:t>both above-ground and below-ground.</w:t>
+      </w:r>
+      <w:r>
+        <w:rPr>
+          <w:rFonts w:ascii="Times New Roman" w:hAnsi="Times New Roman" w:cs="Times New Roman"/>
+          <w:color w:val="808080" w:themeColor="background1" w:themeShade="80"/>
+          <w:sz w:val="24"/>
+          <w:szCs w:val="24"/>
+        </w:rPr>
+        <w:br/>
+      </w:r>
+      <w:r>
+        <w:rPr>
+          <w:rFonts w:ascii="Times New Roman" w:hAnsi="Times New Roman" w:cs="Times New Roman"/>
+          <w:color w:val="808080" w:themeColor="background1" w:themeShade="80"/>
+          <w:sz w:val="24"/>
+          <w:szCs w:val="24"/>
+        </w:rPr>
+        <w:br/>
+      </w:r>
+      <w:r>
+        <w:rPr>
+          <w:rFonts w:ascii="Times New Roman" w:hAnsi="Times New Roman" w:cs="Times New Roman"/>
+          <w:color w:val="808080" w:themeColor="background1" w:themeShade="80"/>
+          <w:sz w:val="24"/>
+          <w:szCs w:val="24"/>
+          <w:shd w:val="clear" w:color="auto" w:fill="FFFFFF"/>
+        </w:rPr>
+        <w:t>At L107 there is mention of biological and physical effects on root systems but</w:t>
+      </w:r>
+      <w:r>
+        <w:rPr>
+          <w:rFonts w:ascii="Times New Roman" w:hAnsi="Times New Roman" w:cs="Times New Roman"/>
+          <w:color w:val="808080" w:themeColor="background1" w:themeShade="80"/>
+          <w:sz w:val="24"/>
+          <w:szCs w:val="24"/>
+        </w:rPr>
+        <w:br/>
+      </w:r>
+      <w:r>
+        <w:rPr>
+          <w:rFonts w:ascii="Times New Roman" w:hAnsi="Times New Roman" w:cs="Times New Roman"/>
+          <w:color w:val="808080" w:themeColor="background1" w:themeShade="80"/>
+          <w:sz w:val="24"/>
+          <w:szCs w:val="24"/>
+          <w:shd w:val="clear" w:color="auto" w:fill="FFFFFF"/>
+        </w:rPr>
+        <w:t>less prominence is given to chemical factors. The nearest that the manuscript</w:t>
+      </w:r>
+      <w:r>
+        <w:rPr>
+          <w:rFonts w:ascii="Times New Roman" w:hAnsi="Times New Roman" w:cs="Times New Roman"/>
+          <w:color w:val="808080" w:themeColor="background1" w:themeShade="80"/>
+          <w:sz w:val="24"/>
+          <w:szCs w:val="24"/>
+        </w:rPr>
+        <w:br/>
+      </w:r>
+      <w:r>
+        <w:rPr>
+          <w:rFonts w:ascii="Times New Roman" w:hAnsi="Times New Roman" w:cs="Times New Roman"/>
+          <w:color w:val="808080" w:themeColor="background1" w:themeShade="80"/>
+          <w:sz w:val="24"/>
+          <w:szCs w:val="24"/>
+          <w:shd w:val="clear" w:color="auto" w:fill="FFFFFF"/>
+        </w:rPr>
         <w:lastRenderedPageBreak/>
-        <w:t>This applies strongly to references to papers where it is not clear if the complex</w:t>
-      </w:r>
-      <w:r>
-        <w:rPr>
-          <w:rFonts w:ascii="Times New Roman" w:hAnsi="Times New Roman" w:cs="Times New Roman"/>
-          <w:color w:val="808080" w:themeColor="background1" w:themeShade="80"/>
-          <w:sz w:val="24"/>
-          <w:szCs w:val="24"/>
-        </w:rPr>
-        <w:br/>
-      </w:r>
-      <w:r>
-        <w:rPr>
-          <w:rFonts w:ascii="Times New Roman" w:hAnsi="Times New Roman" w:cs="Times New Roman"/>
-          <w:color w:val="808080" w:themeColor="background1" w:themeShade="80"/>
-          <w:sz w:val="24"/>
-          <w:szCs w:val="24"/>
-          <w:shd w:val="clear" w:color="auto" w:fill="FFFFFF"/>
-        </w:rPr>
-        <w:t>rotation is identical to the one reported here. Value-neutral names of the systems</w:t>
-      </w:r>
-      <w:r>
-        <w:rPr>
-          <w:rFonts w:ascii="Times New Roman" w:hAnsi="Times New Roman" w:cs="Times New Roman"/>
-          <w:color w:val="808080" w:themeColor="background1" w:themeShade="80"/>
-          <w:sz w:val="24"/>
-          <w:szCs w:val="24"/>
-        </w:rPr>
-        <w:br/>
-      </w:r>
-      <w:r>
-        <w:rPr>
-          <w:rFonts w:ascii="Times New Roman" w:hAnsi="Times New Roman" w:cs="Times New Roman"/>
-          <w:color w:val="808080" w:themeColor="background1" w:themeShade="80"/>
-          <w:sz w:val="24"/>
-          <w:szCs w:val="24"/>
-          <w:shd w:val="clear" w:color="auto" w:fill="FFFFFF"/>
-        </w:rPr>
-        <w:t>would be two-course and four-course rotations. Attributing maize yield to a system</w:t>
-      </w:r>
-      <w:r>
-        <w:rPr>
-          <w:rFonts w:ascii="Times New Roman" w:hAnsi="Times New Roman" w:cs="Times New Roman"/>
-          <w:color w:val="808080" w:themeColor="background1" w:themeShade="80"/>
-          <w:sz w:val="24"/>
-          <w:szCs w:val="24"/>
-        </w:rPr>
-        <w:br/>
-      </w:r>
-      <w:r>
-        <w:rPr>
-          <w:rFonts w:ascii="Times New Roman" w:hAnsi="Times New Roman" w:cs="Times New Roman"/>
-          <w:color w:val="808080" w:themeColor="background1" w:themeShade="80"/>
-          <w:sz w:val="24"/>
-          <w:szCs w:val="24"/>
-          <w:shd w:val="clear" w:color="auto" w:fill="FFFFFF"/>
-        </w:rPr>
-        <w:t>is less convincing than to a particular part of the system such as crop species or</w:t>
-      </w:r>
-      <w:r>
-        <w:rPr>
-          <w:rFonts w:ascii="Times New Roman" w:hAnsi="Times New Roman" w:cs="Times New Roman"/>
-          <w:color w:val="808080" w:themeColor="background1" w:themeShade="80"/>
-          <w:sz w:val="24"/>
-          <w:szCs w:val="24"/>
-        </w:rPr>
-        <w:br/>
-      </w:r>
-      <w:r>
-        <w:rPr>
-          <w:rFonts w:ascii="Times New Roman" w:hAnsi="Times New Roman" w:cs="Times New Roman"/>
-          <w:color w:val="808080" w:themeColor="background1" w:themeShade="80"/>
-          <w:sz w:val="24"/>
-          <w:szCs w:val="24"/>
-          <w:shd w:val="clear" w:color="auto" w:fill="FFFFFF"/>
-        </w:rPr>
-        <w:t>management operation. It is difficult to unscramble such effects from the data but</w:t>
-      </w:r>
-      <w:r>
-        <w:rPr>
-          <w:rFonts w:ascii="Times New Roman" w:hAnsi="Times New Roman" w:cs="Times New Roman"/>
-          <w:color w:val="808080" w:themeColor="background1" w:themeShade="80"/>
-          <w:sz w:val="24"/>
-          <w:szCs w:val="24"/>
-        </w:rPr>
-        <w:br/>
-      </w:r>
-      <w:r>
-        <w:rPr>
-          <w:rFonts w:ascii="Times New Roman" w:hAnsi="Times New Roman" w:cs="Times New Roman"/>
-          <w:color w:val="808080" w:themeColor="background1" w:themeShade="80"/>
-          <w:sz w:val="24"/>
-          <w:szCs w:val="24"/>
-          <w:shd w:val="clear" w:color="auto" w:fill="FFFFFF"/>
-        </w:rPr>
-        <w:t>the authors are in the best position to do so.</w:t>
-      </w:r>
-      <w:r>
-        <w:rPr>
-          <w:rFonts w:ascii="Times New Roman" w:hAnsi="Times New Roman" w:cs="Times New Roman"/>
-          <w:color w:val="808080" w:themeColor="background1" w:themeShade="80"/>
-          <w:sz w:val="24"/>
-          <w:szCs w:val="24"/>
-        </w:rPr>
-        <w:br/>
-      </w:r>
-      <w:r>
-        <w:rPr>
-          <w:rFonts w:ascii="Times New Roman" w:hAnsi="Times New Roman" w:cs="Times New Roman"/>
-          <w:color w:val="808080" w:themeColor="background1" w:themeShade="80"/>
-          <w:sz w:val="24"/>
-          <w:szCs w:val="24"/>
-        </w:rPr>
-        <w:br/>
-      </w:r>
-      <w:r>
-        <w:rPr>
-          <w:rFonts w:ascii="Times New Roman" w:hAnsi="Times New Roman" w:cs="Times New Roman"/>
-          <w:color w:val="808080" w:themeColor="background1" w:themeShade="80"/>
-          <w:sz w:val="24"/>
-          <w:szCs w:val="24"/>
-          <w:shd w:val="clear" w:color="auto" w:fill="FFFFFF"/>
-        </w:rPr>
-        <w:t>The emphasis on nitrogen is unbalanced. It appears on the second line of the abstract</w:t>
-      </w:r>
-      <w:r>
-        <w:rPr>
-          <w:rFonts w:ascii="Times New Roman" w:hAnsi="Times New Roman" w:cs="Times New Roman"/>
-          <w:color w:val="808080" w:themeColor="background1" w:themeShade="80"/>
-          <w:sz w:val="24"/>
-          <w:szCs w:val="24"/>
-        </w:rPr>
-        <w:br/>
-      </w:r>
-      <w:r>
-        <w:rPr>
-          <w:rFonts w:ascii="Times New Roman" w:hAnsi="Times New Roman" w:cs="Times New Roman"/>
-          <w:color w:val="808080" w:themeColor="background1" w:themeShade="80"/>
-          <w:sz w:val="24"/>
-          <w:szCs w:val="24"/>
-          <w:shd w:val="clear" w:color="auto" w:fill="FFFFFF"/>
-        </w:rPr>
-        <w:t>and in many parts of the manuscript but there are no reported measurements of soil</w:t>
-      </w:r>
-      <w:r>
-        <w:rPr>
-          <w:rFonts w:ascii="Times New Roman" w:hAnsi="Times New Roman" w:cs="Times New Roman"/>
-          <w:color w:val="808080" w:themeColor="background1" w:themeShade="80"/>
-          <w:sz w:val="24"/>
-          <w:szCs w:val="24"/>
-        </w:rPr>
-        <w:br/>
-      </w:r>
-      <w:r>
-        <w:rPr>
-          <w:rFonts w:ascii="Times New Roman" w:hAnsi="Times New Roman" w:cs="Times New Roman"/>
-          <w:color w:val="808080" w:themeColor="background1" w:themeShade="80"/>
-          <w:sz w:val="24"/>
-          <w:szCs w:val="24"/>
-          <w:shd w:val="clear" w:color="auto" w:fill="FFFFFF"/>
-        </w:rPr>
-        <w:t>mineral N. This is a matter of concern since there is much published evidence that</w:t>
-      </w:r>
-      <w:r>
-        <w:rPr>
-          <w:rFonts w:ascii="Times New Roman" w:hAnsi="Times New Roman" w:cs="Times New Roman"/>
-          <w:color w:val="808080" w:themeColor="background1" w:themeShade="80"/>
-          <w:sz w:val="24"/>
-          <w:szCs w:val="24"/>
-        </w:rPr>
-        <w:br/>
-      </w:r>
-      <w:r>
-        <w:rPr>
-          <w:rFonts w:ascii="Times New Roman" w:hAnsi="Times New Roman" w:cs="Times New Roman"/>
-          <w:color w:val="808080" w:themeColor="background1" w:themeShade="80"/>
-          <w:sz w:val="24"/>
-          <w:szCs w:val="24"/>
-          <w:shd w:val="clear" w:color="auto" w:fill="FFFFFF"/>
-        </w:rPr>
-        <w:t>crops growing after alfalfa benefit from residual N arising from biological N</w:t>
-      </w:r>
-      <w:r>
-        <w:rPr>
-          <w:rFonts w:ascii="Times New Roman" w:hAnsi="Times New Roman" w:cs="Times New Roman"/>
-          <w:color w:val="808080" w:themeColor="background1" w:themeShade="80"/>
-          <w:sz w:val="24"/>
-          <w:szCs w:val="24"/>
-        </w:rPr>
-        <w:br/>
-      </w:r>
-      <w:r>
-        <w:rPr>
-          <w:rFonts w:ascii="Times New Roman" w:hAnsi="Times New Roman" w:cs="Times New Roman"/>
-          <w:color w:val="808080" w:themeColor="background1" w:themeShade="80"/>
-          <w:sz w:val="24"/>
-          <w:szCs w:val="24"/>
-          <w:shd w:val="clear" w:color="auto" w:fill="FFFFFF"/>
-        </w:rPr>
-        <w:t>fixation. If there are no such data available for this experiment, are there published or</w:t>
-      </w:r>
-      <w:r>
-        <w:rPr>
-          <w:rFonts w:ascii="Times New Roman" w:hAnsi="Times New Roman" w:cs="Times New Roman"/>
-          <w:color w:val="808080" w:themeColor="background1" w:themeShade="80"/>
-          <w:sz w:val="24"/>
-          <w:szCs w:val="24"/>
-        </w:rPr>
-        <w:br/>
-      </w:r>
-      <w:r>
-        <w:rPr>
-          <w:rFonts w:ascii="Times New Roman" w:hAnsi="Times New Roman" w:cs="Times New Roman"/>
-          <w:color w:val="808080" w:themeColor="background1" w:themeShade="80"/>
-          <w:sz w:val="24"/>
-          <w:szCs w:val="24"/>
-          <w:shd w:val="clear" w:color="auto" w:fill="FFFFFF"/>
-        </w:rPr>
-        <w:t>unpublished data from other studies to fill the gap? The N supply to maize in the</w:t>
-      </w:r>
-      <w:r>
-        <w:rPr>
-          <w:rFonts w:ascii="Times New Roman" w:hAnsi="Times New Roman" w:cs="Times New Roman"/>
-          <w:color w:val="808080" w:themeColor="background1" w:themeShade="80"/>
-          <w:sz w:val="24"/>
-          <w:szCs w:val="24"/>
-        </w:rPr>
-        <w:br/>
-      </w:r>
-      <w:r>
-        <w:rPr>
-          <w:rFonts w:ascii="Times New Roman" w:hAnsi="Times New Roman" w:cs="Times New Roman"/>
-          <w:color w:val="808080" w:themeColor="background1" w:themeShade="80"/>
-          <w:sz w:val="24"/>
-          <w:szCs w:val="24"/>
-          <w:shd w:val="clear" w:color="auto" w:fill="FFFFFF"/>
-        </w:rPr>
-        <w:t>four-course rotation also includes a large amount of N in manure, as reported in</w:t>
-      </w:r>
-      <w:r>
-        <w:rPr>
-          <w:rFonts w:ascii="Times New Roman" w:hAnsi="Times New Roman" w:cs="Times New Roman"/>
-          <w:color w:val="808080" w:themeColor="background1" w:themeShade="80"/>
-          <w:sz w:val="24"/>
-          <w:szCs w:val="24"/>
-        </w:rPr>
-        <w:br/>
-      </w:r>
-      <w:r>
-        <w:rPr>
-          <w:rFonts w:ascii="Times New Roman" w:hAnsi="Times New Roman" w:cs="Times New Roman"/>
-          <w:color w:val="808080" w:themeColor="background1" w:themeShade="80"/>
-          <w:sz w:val="24"/>
-          <w:szCs w:val="24"/>
-          <w:shd w:val="clear" w:color="auto" w:fill="FFFFFF"/>
-        </w:rPr>
-        <w:t>Table 1 but N-supply is not discussed as a possible reason for the higher yield.</w:t>
-      </w:r>
-      <w:r>
-        <w:rPr>
-          <w:rFonts w:ascii="Times New Roman" w:hAnsi="Times New Roman" w:cs="Times New Roman"/>
-          <w:color w:val="808080" w:themeColor="background1" w:themeShade="80"/>
-          <w:sz w:val="24"/>
-          <w:szCs w:val="24"/>
-        </w:rPr>
-        <w:br/>
-      </w:r>
-      <w:r>
-        <w:rPr>
-          <w:rFonts w:ascii="Times New Roman" w:hAnsi="Times New Roman" w:cs="Times New Roman"/>
-          <w:color w:val="808080" w:themeColor="background1" w:themeShade="80"/>
-          <w:sz w:val="24"/>
-          <w:szCs w:val="24"/>
-        </w:rPr>
-        <w:br/>
-      </w:r>
-      <w:r>
-        <w:rPr>
-          <w:rFonts w:ascii="Times New Roman" w:hAnsi="Times New Roman" w:cs="Times New Roman"/>
-          <w:color w:val="808080" w:themeColor="background1" w:themeShade="80"/>
-          <w:sz w:val="24"/>
-          <w:szCs w:val="24"/>
-          <w:shd w:val="clear" w:color="auto" w:fill="FFFFFF"/>
-        </w:rPr>
-        <w:t>Please provide as much information as possible about the oats and alfalfa; were</w:t>
-      </w:r>
-      <w:r>
-        <w:rPr>
-          <w:rFonts w:ascii="Times New Roman" w:hAnsi="Times New Roman" w:cs="Times New Roman"/>
-          <w:color w:val="808080" w:themeColor="background1" w:themeShade="80"/>
-          <w:sz w:val="24"/>
-          <w:szCs w:val="24"/>
-        </w:rPr>
-        <w:br/>
-      </w:r>
-      <w:r>
-        <w:rPr>
-          <w:rFonts w:ascii="Times New Roman" w:hAnsi="Times New Roman" w:cs="Times New Roman"/>
-          <w:color w:val="808080" w:themeColor="background1" w:themeShade="80"/>
-          <w:sz w:val="24"/>
-          <w:szCs w:val="24"/>
-          <w:shd w:val="clear" w:color="auto" w:fill="FFFFFF"/>
-        </w:rPr>
-        <w:t>they cut or grazed and is it possible to report the amount of N contained in alfalfa,</w:t>
-      </w:r>
-      <w:r>
-        <w:rPr>
-          <w:rFonts w:ascii="Times New Roman" w:hAnsi="Times New Roman" w:cs="Times New Roman"/>
-          <w:color w:val="808080" w:themeColor="background1" w:themeShade="80"/>
-          <w:sz w:val="24"/>
-          <w:szCs w:val="24"/>
-        </w:rPr>
-        <w:br/>
-      </w:r>
-      <w:r>
-        <w:rPr>
-          <w:rFonts w:ascii="Times New Roman" w:hAnsi="Times New Roman" w:cs="Times New Roman"/>
-          <w:color w:val="808080" w:themeColor="background1" w:themeShade="80"/>
-          <w:sz w:val="24"/>
-          <w:szCs w:val="24"/>
-          <w:shd w:val="clear" w:color="auto" w:fill="FFFFFF"/>
-        </w:rPr>
-        <w:t>both above-ground and below-ground.</w:t>
-      </w:r>
-      <w:r>
-        <w:rPr>
-          <w:rFonts w:ascii="Times New Roman" w:hAnsi="Times New Roman" w:cs="Times New Roman"/>
-          <w:color w:val="808080" w:themeColor="background1" w:themeShade="80"/>
-          <w:sz w:val="24"/>
-          <w:szCs w:val="24"/>
-        </w:rPr>
-        <w:br/>
-      </w:r>
-      <w:r>
-        <w:rPr>
-          <w:rFonts w:ascii="Times New Roman" w:hAnsi="Times New Roman" w:cs="Times New Roman"/>
-          <w:color w:val="808080" w:themeColor="background1" w:themeShade="80"/>
-          <w:sz w:val="24"/>
-          <w:szCs w:val="24"/>
-        </w:rPr>
-        <w:br/>
-      </w:r>
-      <w:r>
-        <w:rPr>
-          <w:rFonts w:ascii="Times New Roman" w:hAnsi="Times New Roman" w:cs="Times New Roman"/>
-          <w:color w:val="808080" w:themeColor="background1" w:themeShade="80"/>
-          <w:sz w:val="24"/>
-          <w:szCs w:val="24"/>
-          <w:shd w:val="clear" w:color="auto" w:fill="FFFFFF"/>
-        </w:rPr>
-        <w:t>At L107 there is mention of biological and physical effects on root systems but</w:t>
-      </w:r>
-      <w:r>
-        <w:rPr>
-          <w:rFonts w:ascii="Times New Roman" w:hAnsi="Times New Roman" w:cs="Times New Roman"/>
-          <w:color w:val="808080" w:themeColor="background1" w:themeShade="80"/>
-          <w:sz w:val="24"/>
-          <w:szCs w:val="24"/>
-        </w:rPr>
-        <w:br/>
-      </w:r>
-      <w:r>
-        <w:rPr>
-          <w:rFonts w:ascii="Times New Roman" w:hAnsi="Times New Roman" w:cs="Times New Roman"/>
-          <w:color w:val="808080" w:themeColor="background1" w:themeShade="80"/>
-          <w:sz w:val="24"/>
-          <w:szCs w:val="24"/>
-          <w:shd w:val="clear" w:color="auto" w:fill="FFFFFF"/>
-        </w:rPr>
-        <w:t>less prominence is given to chemical factors. The nearest that the manuscript</w:t>
-      </w:r>
-      <w:r>
-        <w:rPr>
-          <w:rFonts w:ascii="Times New Roman" w:hAnsi="Times New Roman" w:cs="Times New Roman"/>
-          <w:color w:val="808080" w:themeColor="background1" w:themeShade="80"/>
-          <w:sz w:val="24"/>
-          <w:szCs w:val="24"/>
-        </w:rPr>
-        <w:br/>
-      </w:r>
-      <w:r>
-        <w:rPr>
-          <w:rFonts w:ascii="Times New Roman" w:hAnsi="Times New Roman" w:cs="Times New Roman"/>
-          <w:color w:val="808080" w:themeColor="background1" w:themeShade="80"/>
-          <w:sz w:val="24"/>
-          <w:szCs w:val="24"/>
-          <w:shd w:val="clear" w:color="auto" w:fill="FFFFFF"/>
-        </w:rPr>
         <w:t>comes to reporting chemical effects is the large amount of manure-N. This</w:t>
       </w:r>
       <w:r>
@@ -2039,6 +2359,45 @@
         </w:rPr>
         <w:t>inconsistency should be discussed.</w:t>
       </w:r>
+    </w:p>
+    <w:p>
+      <w:pPr>
+        <w:rPr>
+          <w:rFonts w:ascii="Times New Roman" w:hAnsi="Times New Roman" w:cs="Times New Roman"/>
+          <w:color w:val="808080" w:themeColor="background1" w:themeShade="80"/>
+          <w:sz w:val="24"/>
+          <w:szCs w:val="24"/>
+        </w:rPr>
+      </w:pPr>
+      <w:r>
+        <w:rPr>
+          <w:rFonts w:ascii="Times New Roman" w:hAnsi="Times New Roman" w:cs="Times New Roman"/>
+          <w:sz w:val="24"/>
+          <w:szCs w:val="24"/>
+          <w:shd w:val="clear" w:color="auto" w:fill="FFFFFF"/>
+        </w:rPr>
+        <w:t xml:space="preserve">While the absolute yields of the four-year rotation were highest in 2016 and 2018, we are most interested in how the four-year rotation performs RELATIVE to the two-year system. The size of the points on the right panel </w:t>
+      </w:r>
+      <w:proofErr w:type="gramStart"/>
+      <w:r>
+        <w:rPr>
+          <w:rFonts w:ascii="Times New Roman" w:hAnsi="Times New Roman" w:cs="Times New Roman"/>
+          <w:sz w:val="24"/>
+          <w:szCs w:val="24"/>
+          <w:shd w:val="clear" w:color="auto" w:fill="FFFFFF"/>
+        </w:rPr>
+        <w:t>represent</w:t>
+      </w:r>
+      <w:proofErr w:type="gramEnd"/>
+      <w:r>
+        <w:rPr>
+          <w:rFonts w:ascii="Times New Roman" w:hAnsi="Times New Roman" w:cs="Times New Roman"/>
+          <w:sz w:val="24"/>
+          <w:szCs w:val="24"/>
+          <w:shd w:val="clear" w:color="auto" w:fill="FFFFFF"/>
+        </w:rPr>
+        <w:t xml:space="preserve"> this relative difference, and it shows that in 2013 (a hot and dry year) the four year performed better than the two year, even though absolute yields were low. </w:t>
+      </w:r>
       <w:r>
         <w:rPr>
           <w:rFonts w:ascii="Times New Roman" w:hAnsi="Times New Roman" w:cs="Times New Roman"/>
@@ -2130,7 +2489,6 @@
           <w:sz w:val="24"/>
           <w:szCs w:val="24"/>
         </w:rPr>
-        <w:lastRenderedPageBreak/>
         <w:br/>
       </w:r>
       <w:r>

</xml_diff>